<commit_message>
added section 1.13 block CSS part2 'display'
</commit_message>
<xml_diff>
--- a/section 1/1.11 блочная CSS/Блочная CSS.docx
+++ b/section 1/1.11 блочная CSS/Блочная CSS.docx
@@ -10,6 +10,7 @@
           <w:bCs/>
           <w:sz w:val="36"/>
           <w:szCs w:val="36"/>
+          <w:lang w:val="ru-RU"/>
         </w:rPr>
       </w:pPr>
       <w:r>
@@ -101,7 +102,7 @@
                     <pic:cNvPicPr/>
                   </pic:nvPicPr>
                   <pic:blipFill>
-                    <a:blip r:embed="rId5"/>
+                    <a:blip r:embed="rId6"/>
                     <a:stretch>
                       <a:fillRect/>
                     </a:stretch>
@@ -148,6 +149,7 @@
         <w:rPr>
           <w:sz w:val="32"/>
           <w:szCs w:val="32"/>
+          <w:lang w:val="ru-RU"/>
         </w:rPr>
         <w:t xml:space="preserve"> – </w:t>
       </w:r>
@@ -173,7 +175,15 @@
           <w:sz w:val="32"/>
           <w:szCs w:val="32"/>
         </w:rPr>
-        <w:t xml:space="preserve">Border – </w:t>
+        <w:t>Border</w:t>
+      </w:r>
+      <w:r>
+        <w:rPr>
+          <w:sz w:val="32"/>
+          <w:szCs w:val="32"/>
+          <w:lang w:val="ru-RU"/>
+        </w:rPr>
+        <w:t xml:space="preserve"> – </w:t>
       </w:r>
       <w:r>
         <w:rPr>
@@ -197,7 +207,15 @@
           <w:sz w:val="32"/>
           <w:szCs w:val="32"/>
         </w:rPr>
-        <w:t xml:space="preserve">Padding – </w:t>
+        <w:t>Padding</w:t>
+      </w:r>
+      <w:r>
+        <w:rPr>
+          <w:sz w:val="32"/>
+          <w:szCs w:val="32"/>
+          <w:lang w:val="ru-RU"/>
+        </w:rPr>
+        <w:t xml:space="preserve"> – </w:t>
       </w:r>
       <w:r>
         <w:rPr>
@@ -330,6 +348,588 @@
         </w:rPr>
         <w:t>ст</w:t>
       </w:r>
+    </w:p>
+    <w:p>
+      <w:pPr>
+        <w:rPr>
+          <w:sz w:val="32"/>
+          <w:szCs w:val="32"/>
+          <w:lang w:val="ru-RU"/>
+        </w:rPr>
+      </w:pPr>
+      <w:r>
+        <w:rPr>
+          <w:sz w:val="32"/>
+          <w:szCs w:val="32"/>
+          <w:lang w:val="ru-RU"/>
+        </w:rPr>
+        <w:br w:type="page"/>
+      </w:r>
+    </w:p>
+    <w:p>
+      <w:pPr>
+        <w:jc w:val="center"/>
+        <w:rPr>
+          <w:b/>
+          <w:bCs/>
+          <w:sz w:val="32"/>
+          <w:szCs w:val="32"/>
+          <w:lang w:val="ru-RU"/>
+        </w:rPr>
+      </w:pPr>
+      <w:r>
+        <w:rPr>
+          <w:b/>
+          <w:bCs/>
+          <w:sz w:val="32"/>
+          <w:szCs w:val="32"/>
+          <w:lang w:val="ru-RU"/>
+        </w:rPr>
+        <w:lastRenderedPageBreak/>
+        <w:t>Часть 2</w:t>
+      </w:r>
+    </w:p>
+    <w:p>
+      <w:pPr>
+        <w:rPr>
+          <w:sz w:val="32"/>
+          <w:szCs w:val="32"/>
+          <w:lang w:val="ru-RU"/>
+        </w:rPr>
+      </w:pPr>
+      <w:r>
+        <w:rPr>
+          <w:sz w:val="32"/>
+          <w:szCs w:val="32"/>
+          <w:lang w:val="ru-RU"/>
+        </w:rPr>
+        <w:t>Элементы:</w:t>
+      </w:r>
+    </w:p>
+    <w:p>
+      <w:pPr>
+        <w:pStyle w:val="ListParagraph"/>
+        <w:numPr>
+          <w:ilvl w:val="0"/>
+          <w:numId w:val="1"/>
+        </w:numPr>
+        <w:rPr>
+          <w:sz w:val="32"/>
+          <w:szCs w:val="32"/>
+          <w:lang w:val="ru-RU"/>
+        </w:rPr>
+      </w:pPr>
+      <w:r>
+        <w:rPr>
+          <w:sz w:val="32"/>
+          <w:szCs w:val="32"/>
+          <w:lang w:val="ru-RU"/>
+        </w:rPr>
+        <w:t>Блочные</w:t>
+      </w:r>
+      <w:r>
+        <w:rPr>
+          <w:sz w:val="32"/>
+          <w:szCs w:val="32"/>
+          <w:lang w:val="ru-RU"/>
+        </w:rPr>
+        <w:t xml:space="preserve"> (</w:t>
+      </w:r>
+      <w:r>
+        <w:rPr>
+          <w:sz w:val="32"/>
+          <w:szCs w:val="32"/>
+        </w:rPr>
+        <w:t>block</w:t>
+      </w:r>
+      <w:r>
+        <w:rPr>
+          <w:sz w:val="32"/>
+          <w:szCs w:val="32"/>
+          <w:lang w:val="ru-RU"/>
+        </w:rPr>
+        <w:t>)</w:t>
+      </w:r>
+      <w:r>
+        <w:rPr>
+          <w:sz w:val="32"/>
+          <w:szCs w:val="32"/>
+          <w:lang w:val="ru-RU"/>
+        </w:rPr>
+        <w:t>:</w:t>
+      </w:r>
+      <w:r>
+        <w:rPr>
+          <w:sz w:val="32"/>
+          <w:szCs w:val="32"/>
+          <w:lang w:val="ru-RU"/>
+        </w:rPr>
+        <w:t xml:space="preserve"> &lt;</w:t>
+      </w:r>
+      <w:r>
+        <w:rPr>
+          <w:sz w:val="32"/>
+          <w:szCs w:val="32"/>
+        </w:rPr>
+        <w:t>div</w:t>
+      </w:r>
+      <w:r>
+        <w:rPr>
+          <w:sz w:val="32"/>
+          <w:szCs w:val="32"/>
+          <w:lang w:val="ru-RU"/>
+        </w:rPr>
+        <w:t xml:space="preserve">&gt; </w:t>
+      </w:r>
+      <w:r>
+        <w:rPr>
+          <w:sz w:val="32"/>
+          <w:szCs w:val="32"/>
+          <w:lang w:val="ru-RU"/>
+        </w:rPr>
+        <w:t>классический блочные элемент</w:t>
+      </w:r>
+      <w:r>
+        <w:rPr>
+          <w:sz w:val="32"/>
+          <w:szCs w:val="32"/>
+          <w:lang w:val="ru-RU"/>
+        </w:rPr>
+        <w:t xml:space="preserve"> (</w:t>
+      </w:r>
+      <w:r>
+        <w:rPr>
+          <w:sz w:val="32"/>
+          <w:szCs w:val="32"/>
+          <w:lang w:val="ru-RU"/>
+        </w:rPr>
+        <w:t>каркасные)</w:t>
+      </w:r>
+    </w:p>
+    <w:p>
+      <w:pPr>
+        <w:ind w:left="720"/>
+        <w:rPr>
+          <w:sz w:val="32"/>
+          <w:szCs w:val="32"/>
+          <w:lang w:val="ru-RU"/>
+        </w:rPr>
+      </w:pPr>
+      <w:r>
+        <w:rPr>
+          <w:sz w:val="32"/>
+          <w:szCs w:val="32"/>
+          <w:lang w:val="ru-RU"/>
+        </w:rPr>
+        <w:t xml:space="preserve">Занимает всю строку! </w:t>
+      </w:r>
+      <w:r>
+        <w:rPr>
+          <w:sz w:val="32"/>
+          <w:szCs w:val="32"/>
+        </w:rPr>
+        <w:t>display</w:t>
+      </w:r>
+      <w:r>
+        <w:rPr>
+          <w:sz w:val="32"/>
+          <w:szCs w:val="32"/>
+          <w:lang w:val="ru-RU"/>
+        </w:rPr>
+        <w:t xml:space="preserve">: </w:t>
+      </w:r>
+      <w:proofErr w:type="gramStart"/>
+      <w:r>
+        <w:rPr>
+          <w:sz w:val="32"/>
+          <w:szCs w:val="32"/>
+        </w:rPr>
+        <w:t>block</w:t>
+      </w:r>
+      <w:r>
+        <w:rPr>
+          <w:sz w:val="32"/>
+          <w:szCs w:val="32"/>
+          <w:lang w:val="ru-RU"/>
+        </w:rPr>
+        <w:t>;</w:t>
+      </w:r>
+      <w:proofErr w:type="gramEnd"/>
+    </w:p>
+    <w:p>
+      <w:pPr>
+        <w:ind w:left="720"/>
+        <w:rPr>
+          <w:sz w:val="32"/>
+          <w:szCs w:val="32"/>
+        </w:rPr>
+      </w:pPr>
+      <w:r>
+        <w:rPr>
+          <w:sz w:val="32"/>
+          <w:szCs w:val="32"/>
+        </w:rPr>
+        <w:t>Свойство: box-sizing: border-</w:t>
+      </w:r>
+      <w:proofErr w:type="gramStart"/>
+      <w:r>
+        <w:rPr>
+          <w:sz w:val="32"/>
+          <w:szCs w:val="32"/>
+        </w:rPr>
+        <w:t>box;</w:t>
+      </w:r>
+      <w:proofErr w:type="gramEnd"/>
+    </w:p>
+    <w:p>
+      <w:pPr>
+        <w:pStyle w:val="ListParagraph"/>
+        <w:numPr>
+          <w:ilvl w:val="0"/>
+          <w:numId w:val="1"/>
+        </w:numPr>
+        <w:rPr>
+          <w:sz w:val="32"/>
+          <w:szCs w:val="32"/>
+          <w:lang w:val="ru-RU"/>
+        </w:rPr>
+      </w:pPr>
+      <w:r>
+        <w:rPr>
+          <w:sz w:val="32"/>
+          <w:szCs w:val="32"/>
+          <w:lang w:val="ru-RU"/>
+        </w:rPr>
+        <w:t>Строчные</w:t>
+      </w:r>
+      <w:r>
+        <w:rPr>
+          <w:sz w:val="32"/>
+          <w:szCs w:val="32"/>
+          <w:lang w:val="ru-RU"/>
+        </w:rPr>
+        <w:t xml:space="preserve"> (</w:t>
+      </w:r>
+      <w:r>
+        <w:rPr>
+          <w:sz w:val="32"/>
+          <w:szCs w:val="32"/>
+        </w:rPr>
+        <w:t>inline</w:t>
+      </w:r>
+      <w:r>
+        <w:rPr>
+          <w:sz w:val="32"/>
+          <w:szCs w:val="32"/>
+          <w:lang w:val="ru-RU"/>
+        </w:rPr>
+        <w:t>)</w:t>
+      </w:r>
+      <w:r>
+        <w:rPr>
+          <w:sz w:val="32"/>
+          <w:szCs w:val="32"/>
+          <w:lang w:val="ru-RU"/>
+        </w:rPr>
+        <w:t>:</w:t>
+      </w:r>
+      <w:r>
+        <w:rPr>
+          <w:sz w:val="32"/>
+          <w:szCs w:val="32"/>
+          <w:lang w:val="ru-RU"/>
+        </w:rPr>
+        <w:t xml:space="preserve"> </w:t>
+      </w:r>
+      <w:r>
+        <w:rPr>
+          <w:sz w:val="32"/>
+          <w:szCs w:val="32"/>
+          <w:lang w:val="ru-RU"/>
+        </w:rPr>
+        <w:t xml:space="preserve">служит для наполнения сайта, </w:t>
+      </w:r>
+      <w:r>
+        <w:rPr>
+          <w:sz w:val="32"/>
+          <w:szCs w:val="32"/>
+          <w:lang w:val="ru-RU"/>
+        </w:rPr>
+        <w:t xml:space="preserve">к примеру </w:t>
+      </w:r>
+      <w:r>
+        <w:rPr>
+          <w:sz w:val="32"/>
+          <w:szCs w:val="32"/>
+          <w:lang w:val="ru-RU"/>
+        </w:rPr>
+        <w:t>&lt;</w:t>
+      </w:r>
+      <w:r>
+        <w:rPr>
+          <w:sz w:val="32"/>
+          <w:szCs w:val="32"/>
+        </w:rPr>
+        <w:t>a</w:t>
+      </w:r>
+      <w:r>
+        <w:rPr>
+          <w:sz w:val="32"/>
+          <w:szCs w:val="32"/>
+          <w:lang w:val="ru-RU"/>
+        </w:rPr>
+        <w:t xml:space="preserve"> </w:t>
+      </w:r>
+      <w:r>
+        <w:rPr>
+          <w:sz w:val="32"/>
+          <w:szCs w:val="32"/>
+        </w:rPr>
+        <w:t>href</w:t>
+      </w:r>
+      <w:r>
+        <w:rPr>
+          <w:sz w:val="32"/>
+          <w:szCs w:val="32"/>
+          <w:lang w:val="ru-RU"/>
+        </w:rPr>
+        <w:t>&gt;</w:t>
+      </w:r>
+      <w:r>
+        <w:rPr>
+          <w:sz w:val="32"/>
+          <w:szCs w:val="32"/>
+          <w:lang w:val="ru-RU"/>
+        </w:rPr>
+        <w:t xml:space="preserve"> или текст</w:t>
+      </w:r>
+    </w:p>
+    <w:p>
+      <w:pPr>
+        <w:pStyle w:val="ListParagraph"/>
+        <w:rPr>
+          <w:sz w:val="32"/>
+          <w:szCs w:val="32"/>
+          <w:lang w:val="ru-RU"/>
+        </w:rPr>
+      </w:pPr>
+      <w:r>
+        <w:rPr>
+          <w:sz w:val="32"/>
+          <w:szCs w:val="32"/>
+          <w:lang w:val="ru-RU"/>
+        </w:rPr>
+        <w:t>Занимает столько сколько нужно</w:t>
+      </w:r>
+      <w:r>
+        <w:rPr>
+          <w:sz w:val="32"/>
+          <w:szCs w:val="32"/>
+          <w:lang w:val="ru-RU"/>
+        </w:rPr>
+        <w:t xml:space="preserve"> (по сути динамические)</w:t>
+      </w:r>
+      <w:r>
+        <w:rPr>
+          <w:sz w:val="32"/>
+          <w:szCs w:val="32"/>
+          <w:lang w:val="ru-RU"/>
+        </w:rPr>
+        <w:t xml:space="preserve">. </w:t>
+      </w:r>
+    </w:p>
+    <w:p>
+      <w:pPr>
+        <w:pStyle w:val="ListParagraph"/>
+        <w:rPr>
+          <w:sz w:val="32"/>
+          <w:szCs w:val="32"/>
+        </w:rPr>
+      </w:pPr>
+      <w:r>
+        <w:rPr>
+          <w:sz w:val="32"/>
+          <w:szCs w:val="32"/>
+          <w:lang w:val="ru-RU"/>
+        </w:rPr>
+        <w:t xml:space="preserve">Картинки тоже </w:t>
+      </w:r>
+      <w:r>
+        <w:rPr>
+          <w:sz w:val="32"/>
+          <w:szCs w:val="32"/>
+        </w:rPr>
+        <w:t>inline</w:t>
+      </w:r>
+    </w:p>
+    <w:p>
+      <w:pPr>
+        <w:pStyle w:val="ListParagraph"/>
+        <w:rPr>
+          <w:sz w:val="32"/>
+          <w:szCs w:val="32"/>
+          <w:lang w:val="ru-RU"/>
+        </w:rPr>
+      </w:pPr>
+    </w:p>
+    <w:p>
+      <w:pPr>
+        <w:pStyle w:val="ListParagraph"/>
+        <w:numPr>
+          <w:ilvl w:val="0"/>
+          <w:numId w:val="1"/>
+        </w:numPr>
+        <w:rPr>
+          <w:sz w:val="32"/>
+          <w:szCs w:val="32"/>
+          <w:lang w:val="ru-RU"/>
+        </w:rPr>
+      </w:pPr>
+      <w:r>
+        <w:rPr>
+          <w:sz w:val="32"/>
+          <w:szCs w:val="32"/>
+          <w:lang w:val="ru-RU"/>
+        </w:rPr>
+        <w:t>Блочно-строчные</w:t>
+      </w:r>
+      <w:r>
+        <w:rPr>
+          <w:sz w:val="32"/>
+          <w:szCs w:val="32"/>
+          <w:lang w:val="ru-RU"/>
+        </w:rPr>
+        <w:t xml:space="preserve"> (</w:t>
+      </w:r>
+      <w:r>
+        <w:rPr>
+          <w:sz w:val="32"/>
+          <w:szCs w:val="32"/>
+        </w:rPr>
+        <w:t>inline</w:t>
+      </w:r>
+      <w:r>
+        <w:rPr>
+          <w:sz w:val="32"/>
+          <w:szCs w:val="32"/>
+          <w:lang w:val="ru-RU"/>
+        </w:rPr>
+        <w:t>-</w:t>
+      </w:r>
+      <w:r>
+        <w:rPr>
+          <w:sz w:val="32"/>
+          <w:szCs w:val="32"/>
+        </w:rPr>
+        <w:t>block</w:t>
+      </w:r>
+      <w:r>
+        <w:rPr>
+          <w:sz w:val="32"/>
+          <w:szCs w:val="32"/>
+          <w:lang w:val="ru-RU"/>
+        </w:rPr>
+        <w:t>)</w:t>
+      </w:r>
+      <w:r>
+        <w:rPr>
+          <w:sz w:val="32"/>
+          <w:szCs w:val="32"/>
+          <w:lang w:val="ru-RU"/>
+        </w:rPr>
+        <w:t>:</w:t>
+      </w:r>
+      <w:r>
+        <w:rPr>
+          <w:sz w:val="32"/>
+          <w:szCs w:val="32"/>
+          <w:lang w:val="ru-RU"/>
+        </w:rPr>
+        <w:t xml:space="preserve"> </w:t>
+      </w:r>
+      <w:r>
+        <w:rPr>
+          <w:sz w:val="32"/>
+          <w:szCs w:val="32"/>
+          <w:lang w:val="ru-RU"/>
+        </w:rPr>
+        <w:t>комбинация строчных и блочных</w:t>
+      </w:r>
+      <w:r>
+        <w:rPr>
+          <w:sz w:val="32"/>
+          <w:szCs w:val="32"/>
+          <w:lang w:val="ru-RU"/>
+        </w:rPr>
+        <w:t>.</w:t>
+      </w:r>
+      <w:r>
+        <w:rPr>
+          <w:sz w:val="32"/>
+          <w:szCs w:val="32"/>
+          <w:lang w:val="ru-RU"/>
+        </w:rPr>
+        <w:t xml:space="preserve"> Берут лучшее от строчных и блочных свойств</w:t>
+      </w:r>
+    </w:p>
+    <w:p>
+      <w:pPr>
+        <w:pStyle w:val="ListParagraph"/>
+        <w:rPr>
+          <w:sz w:val="32"/>
+          <w:szCs w:val="32"/>
+          <w:lang w:val="ru-RU"/>
+        </w:rPr>
+      </w:pPr>
+      <w:r>
+        <w:rPr>
+          <w:noProof/>
+        </w:rPr>
+        <w:drawing>
+          <wp:inline distT="0" distB="0" distL="0" distR="0" wp14:anchorId="1AD5B0B0" wp14:editId="5CC9B86B">
+            <wp:extent cx="7223760" cy="3900170"/>
+            <wp:effectExtent l="0" t="0" r="0" b="5080"/>
+            <wp:docPr id="329923986" name="Picture 1" descr="A picture containing text, font, screenshot, post-it note&#10;&#10;Description automatically generated"/>
+            <wp:cNvGraphicFramePr>
+              <a:graphicFrameLocks xmlns:a="http://schemas.openxmlformats.org/drawingml/2006/main" noChangeAspect="1"/>
+            </wp:cNvGraphicFramePr>
+            <a:graphic xmlns:a="http://schemas.openxmlformats.org/drawingml/2006/main">
+              <a:graphicData uri="http://schemas.openxmlformats.org/drawingml/2006/picture">
+                <pic:pic xmlns:pic="http://schemas.openxmlformats.org/drawingml/2006/picture">
+                  <pic:nvPicPr>
+                    <pic:cNvPr id="329923986" name="Picture 1" descr="A picture containing text, font, screenshot, post-it note&#10;&#10;Description automatically generated"/>
+                    <pic:cNvPicPr/>
+                  </pic:nvPicPr>
+                  <pic:blipFill>
+                    <a:blip r:embed="rId7"/>
+                    <a:stretch>
+                      <a:fillRect/>
+                    </a:stretch>
+                  </pic:blipFill>
+                  <pic:spPr>
+                    <a:xfrm>
+                      <a:off x="0" y="0"/>
+                      <a:ext cx="7223760" cy="3900170"/>
+                    </a:xfrm>
+                    <a:prstGeom prst="rect">
+                      <a:avLst/>
+                    </a:prstGeom>
+                  </pic:spPr>
+                </pic:pic>
+              </a:graphicData>
+            </a:graphic>
+          </wp:inline>
+        </w:drawing>
+      </w:r>
+    </w:p>
+    <w:p>
+      <w:pPr>
+        <w:rPr>
+          <w:sz w:val="32"/>
+          <w:szCs w:val="32"/>
+          <w:lang w:val="ru-RU"/>
+        </w:rPr>
+      </w:pPr>
     </w:p>
     <w:sectPr>
       <w:pgSz w:w="12240" w:h="15840"/>
@@ -339,6 +939,103 @@
     </w:sectPr>
   </w:body>
 </w:document>
+</file>
+
+<file path=word/numbering.xml><?xml version="1.0" encoding="utf-8"?>
+<w:numbering xmlns:wpc="http://schemas.microsoft.com/office/word/2010/wordprocessingCanvas" xmlns:cx="http://schemas.microsoft.com/office/drawing/2014/chartex" xmlns:cx1="http://schemas.microsoft.com/office/drawing/2015/9/8/chartex" xmlns:cx2="http://schemas.microsoft.com/office/drawing/2015/10/21/chartex" xmlns:cx3="http://schemas.microsoft.com/office/drawing/2016/5/9/chartex" xmlns:cx4="http://schemas.microsoft.com/office/drawing/2016/5/10/chartex" xmlns:cx5="http://schemas.microsoft.com/office/drawing/2016/5/11/chartex" xmlns:cx6="http://schemas.microsoft.com/office/drawing/2016/5/12/chartex" xmlns:cx7="http://schemas.microsoft.com/office/drawing/2016/5/13/chartex" xmlns:cx8="http://schemas.microsoft.com/office/drawing/2016/5/14/chartex" xmlns:mc="http://schemas.openxmlformats.org/markup-compatibility/2006" xmlns:aink="http://schemas.microsoft.com/office/drawing/2016/ink" xmlns:am3d="http://schemas.microsoft.com/office/drawing/2017/model3d" xmlns:o="urn:schemas-microsoft-com:office:office" xmlns:oel="http://schemas.microsoft.com/office/2019/extlst" xmlns:r="http://schemas.openxmlformats.org/officeDocument/2006/relationships" xmlns:m="http://schemas.openxmlformats.org/officeDocument/2006/math" xmlns:v="urn:schemas-microsoft-com:vml" xmlns:wp14="http://schemas.microsoft.com/office/word/2010/wordprocessingDrawing" xmlns:wp="http://schemas.openxmlformats.org/drawingml/2006/wordprocessingDrawing" xmlns:w10="urn:schemas-microsoft-com:office:word" xmlns:w="http://schemas.openxmlformats.org/wordprocessingml/2006/main" xmlns:w14="http://schemas.microsoft.com/office/word/2010/wordml" xmlns:w15="http://schemas.microsoft.com/office/word/2012/wordml" xmlns:w16cex="http://schemas.microsoft.com/office/word/2018/wordml/cex" xmlns:w16cid="http://schemas.microsoft.com/office/word/2016/wordml/cid" xmlns:w16="http://schemas.microsoft.com/office/word/2018/wordml" xmlns:w16sdtdh="http://schemas.microsoft.com/office/word/2020/wordml/sdtdatahash" xmlns:w16se="http://schemas.microsoft.com/office/word/2015/wordml/symex" xmlns:wpg="http://schemas.microsoft.com/office/word/2010/wordprocessingGroup" xmlns:wpi="http://schemas.microsoft.com/office/word/2010/wordprocessingInk" xmlns:wne="http://schemas.microsoft.com/office/word/2006/wordml" xmlns:wps="http://schemas.microsoft.com/office/word/2010/wordprocessingShape" mc:Ignorable="w14 w15 w16se w16cid w16 w16cex w16sdtdh wp14">
+  <w:abstractNum w:abstractNumId="0" w15:restartNumberingAfterBreak="0">
+    <w:nsid w:val="2B976F51"/>
+    <w:multiLevelType w:val="hybridMultilevel"/>
+    <w:tmpl w:val="EE20C3CA"/>
+    <w:lvl w:ilvl="0" w:tplc="0409000F">
+      <w:start w:val="1"/>
+      <w:numFmt w:val="decimal"/>
+      <w:lvlText w:val="%1."/>
+      <w:lvlJc w:val="left"/>
+      <w:pPr>
+        <w:ind w:left="720" w:hanging="360"/>
+      </w:pPr>
+      <w:rPr>
+        <w:rFonts w:hint="default"/>
+      </w:rPr>
+    </w:lvl>
+    <w:lvl w:ilvl="1" w:tplc="04090019">
+      <w:start w:val="1"/>
+      <w:numFmt w:val="lowerLetter"/>
+      <w:lvlText w:val="%2."/>
+      <w:lvlJc w:val="left"/>
+      <w:pPr>
+        <w:ind w:left="1440" w:hanging="360"/>
+      </w:pPr>
+    </w:lvl>
+    <w:lvl w:ilvl="2" w:tplc="0409001B" w:tentative="1">
+      <w:start w:val="1"/>
+      <w:numFmt w:val="lowerRoman"/>
+      <w:lvlText w:val="%3."/>
+      <w:lvlJc w:val="right"/>
+      <w:pPr>
+        <w:ind w:left="2160" w:hanging="180"/>
+      </w:pPr>
+    </w:lvl>
+    <w:lvl w:ilvl="3" w:tplc="0409000F" w:tentative="1">
+      <w:start w:val="1"/>
+      <w:numFmt w:val="decimal"/>
+      <w:lvlText w:val="%4."/>
+      <w:lvlJc w:val="left"/>
+      <w:pPr>
+        <w:ind w:left="2880" w:hanging="360"/>
+      </w:pPr>
+    </w:lvl>
+    <w:lvl w:ilvl="4" w:tplc="04090019" w:tentative="1">
+      <w:start w:val="1"/>
+      <w:numFmt w:val="lowerLetter"/>
+      <w:lvlText w:val="%5."/>
+      <w:lvlJc w:val="left"/>
+      <w:pPr>
+        <w:ind w:left="3600" w:hanging="360"/>
+      </w:pPr>
+    </w:lvl>
+    <w:lvl w:ilvl="5" w:tplc="0409001B" w:tentative="1">
+      <w:start w:val="1"/>
+      <w:numFmt w:val="lowerRoman"/>
+      <w:lvlText w:val="%6."/>
+      <w:lvlJc w:val="right"/>
+      <w:pPr>
+        <w:ind w:left="4320" w:hanging="180"/>
+      </w:pPr>
+    </w:lvl>
+    <w:lvl w:ilvl="6" w:tplc="0409000F" w:tentative="1">
+      <w:start w:val="1"/>
+      <w:numFmt w:val="decimal"/>
+      <w:lvlText w:val="%7."/>
+      <w:lvlJc w:val="left"/>
+      <w:pPr>
+        <w:ind w:left="5040" w:hanging="360"/>
+      </w:pPr>
+    </w:lvl>
+    <w:lvl w:ilvl="7" w:tplc="04090019" w:tentative="1">
+      <w:start w:val="1"/>
+      <w:numFmt w:val="lowerLetter"/>
+      <w:lvlText w:val="%8."/>
+      <w:lvlJc w:val="left"/>
+      <w:pPr>
+        <w:ind w:left="5760" w:hanging="360"/>
+      </w:pPr>
+    </w:lvl>
+    <w:lvl w:ilvl="8" w:tplc="0409001B" w:tentative="1">
+      <w:start w:val="1"/>
+      <w:numFmt w:val="lowerRoman"/>
+      <w:lvlText w:val="%9."/>
+      <w:lvlJc w:val="right"/>
+      <w:pPr>
+        <w:ind w:left="6480" w:hanging="180"/>
+      </w:pPr>
+    </w:lvl>
+  </w:abstractNum>
+  <w:num w:numId="1" w16cid:durableId="1808233679">
+    <w:abstractNumId w:val="0"/>
+  </w:num>
+</w:numbering>
 </file>
 
 <file path=word/styles.xml><?xml version="1.0" encoding="utf-8"?>
@@ -769,6 +1466,17 @@
     <w:semiHidden/>
     <w:unhideWhenUsed/>
   </w:style>
+  <w:style w:type="paragraph" w:styleId="ListParagraph">
+    <w:name w:val="List Paragraph"/>
+    <w:basedOn w:val="Normal"/>
+    <w:uiPriority w:val="34"/>
+    <w:qFormat/>
+    <w:rsid w:val="001D3BDA"/>
+    <w:pPr>
+      <w:ind w:left="720"/>
+      <w:contextualSpacing/>
+    </w:pPr>
+  </w:style>
 </w:styles>
 </file>
 

</xml_diff>

<commit_message>
added section 1.14 CSS position
</commit_message>
<xml_diff>
--- a/section 1/1.11 блочная CSS/Блочная CSS.docx
+++ b/section 1/1.11 блочная CSS/Блочная CSS.docx
@@ -538,7 +538,6 @@
         </w:rPr>
         <w:t xml:space="preserve">: </w:t>
       </w:r>
-      <w:proofErr w:type="gramStart"/>
       <w:r>
         <w:rPr>
           <w:sz w:val="32"/>
@@ -554,7 +553,6 @@
         </w:rPr>
         <w:t>;</w:t>
       </w:r>
-      <w:proofErr w:type="gramEnd"/>
     </w:p>
     <w:p>
       <w:pPr>
@@ -569,17 +567,8 @@
           <w:sz w:val="32"/>
           <w:szCs w:val="32"/>
         </w:rPr>
-        <w:t>Свойство: box-sizing: border-</w:t>
-      </w:r>
-      <w:proofErr w:type="gramStart"/>
-      <w:r>
-        <w:rPr>
-          <w:sz w:val="32"/>
-          <w:szCs w:val="32"/>
-        </w:rPr>
-        <w:t>box;</w:t>
-      </w:r>
-      <w:proofErr w:type="gramEnd"/>
+        <w:t>Свойство: box-sizing: border-box;</w:t>
+      </w:r>
     </w:p>
     <w:p>
       <w:pPr>
@@ -920,6 +909,811 @@
             </a:graphic>
           </wp:inline>
         </w:drawing>
+      </w:r>
+    </w:p>
+    <w:p>
+      <w:pPr>
+        <w:rPr>
+          <w:sz w:val="32"/>
+          <w:szCs w:val="32"/>
+          <w:lang w:val="ru-RU"/>
+        </w:rPr>
+      </w:pPr>
+      <w:r>
+        <w:rPr>
+          <w:sz w:val="32"/>
+          <w:szCs w:val="32"/>
+          <w:lang w:val="ru-RU"/>
+        </w:rPr>
+        <w:br w:type="page"/>
+      </w:r>
+    </w:p>
+    <w:p>
+      <w:pPr>
+        <w:jc w:val="center"/>
+        <w:rPr>
+          <w:sz w:val="32"/>
+          <w:szCs w:val="32"/>
+          <w:lang w:val="ru-RU"/>
+        </w:rPr>
+      </w:pPr>
+      <w:r>
+        <w:rPr>
+          <w:sz w:val="32"/>
+          <w:szCs w:val="32"/>
+          <w:lang w:val="ru-RU"/>
+        </w:rPr>
+        <w:lastRenderedPageBreak/>
+        <w:t>Часть 3</w:t>
+      </w:r>
+    </w:p>
+    <w:p>
+      <w:pPr>
+        <w:jc w:val="center"/>
+        <w:rPr>
+          <w:b/>
+          <w:bCs/>
+          <w:sz w:val="32"/>
+          <w:szCs w:val="32"/>
+          <w:lang w:val="ru-RU"/>
+        </w:rPr>
+      </w:pPr>
+      <w:r>
+        <w:rPr>
+          <w:b/>
+          <w:bCs/>
+          <w:sz w:val="32"/>
+          <w:szCs w:val="32"/>
+          <w:lang w:val="ru-RU"/>
+        </w:rPr>
+        <w:t>Позиционирование</w:t>
+      </w:r>
+    </w:p>
+    <w:p>
+      <w:pPr>
+        <w:rPr>
+          <w:b/>
+          <w:bCs/>
+          <w:sz w:val="32"/>
+          <w:szCs w:val="32"/>
+          <w:lang w:val="ru-RU"/>
+        </w:rPr>
+      </w:pPr>
+      <w:hyperlink r:id="rId8" w:history="1">
+        <w:r>
+          <w:rPr>
+            <w:rStyle w:val="Hyperlink"/>
+            <w:b/>
+            <w:bCs/>
+            <w:sz w:val="32"/>
+            <w:szCs w:val="32"/>
+            <w:lang w:val="ru-RU"/>
+          </w:rPr>
+          <w:t>https://cssreference.io/property/position/</w:t>
+        </w:r>
+      </w:hyperlink>
+    </w:p>
+    <w:p>
+      <w:pPr>
+        <w:rPr>
+          <w:sz w:val="32"/>
+          <w:szCs w:val="32"/>
+        </w:rPr>
+      </w:pPr>
+      <w:r>
+        <w:rPr>
+          <w:b/>
+          <w:bCs/>
+          <w:sz w:val="32"/>
+          <w:szCs w:val="32"/>
+        </w:rPr>
+        <w:t>position</w:t>
+      </w:r>
+      <w:r>
+        <w:rPr>
+          <w:b/>
+          <w:bCs/>
+          <w:sz w:val="32"/>
+          <w:szCs w:val="32"/>
+          <w:lang w:val="ru-RU"/>
+        </w:rPr>
+        <w:t xml:space="preserve">: </w:t>
+      </w:r>
+      <w:r>
+        <w:rPr>
+          <w:b/>
+          <w:bCs/>
+          <w:sz w:val="32"/>
+          <w:szCs w:val="32"/>
+        </w:rPr>
+        <w:t>static</w:t>
+      </w:r>
+      <w:r>
+        <w:rPr>
+          <w:b/>
+          <w:bCs/>
+          <w:sz w:val="32"/>
+          <w:szCs w:val="32"/>
+          <w:lang w:val="ru-RU"/>
+        </w:rPr>
+        <w:t>;</w:t>
+      </w:r>
+      <w:r>
+        <w:rPr>
+          <w:b/>
+          <w:bCs/>
+          <w:sz w:val="32"/>
+          <w:szCs w:val="32"/>
+          <w:lang w:val="ru-RU"/>
+        </w:rPr>
+        <w:t xml:space="preserve"> </w:t>
+      </w:r>
+      <w:r>
+        <w:rPr>
+          <w:sz w:val="32"/>
+          <w:szCs w:val="32"/>
+          <w:lang w:val="ru-RU"/>
+        </w:rPr>
+        <w:t xml:space="preserve">- по умолчанию у всех </w:t>
+      </w:r>
+      <w:r>
+        <w:rPr>
+          <w:sz w:val="32"/>
+          <w:szCs w:val="32"/>
+          <w:lang w:val="ru-RU"/>
+        </w:rPr>
+        <w:t>элементов</w:t>
+      </w:r>
+      <w:r>
+        <w:rPr>
+          <w:sz w:val="32"/>
+          <w:szCs w:val="32"/>
+          <w:lang w:val="ru-RU"/>
+        </w:rPr>
+        <w:t xml:space="preserve"> </w:t>
+      </w:r>
+    </w:p>
+    <w:p>
+      <w:pPr>
+        <w:rPr>
+          <w:sz w:val="32"/>
+          <w:szCs w:val="32"/>
+        </w:rPr>
+      </w:pPr>
+      <w:r>
+        <w:rPr>
+          <w:b/>
+          <w:bCs/>
+          <w:sz w:val="32"/>
+          <w:szCs w:val="32"/>
+        </w:rPr>
+        <w:t>position: relative;</w:t>
+      </w:r>
+      <w:r>
+        <w:rPr>
+          <w:sz w:val="32"/>
+          <w:szCs w:val="32"/>
+        </w:rPr>
+        <w:t xml:space="preserve"> - </w:t>
+      </w:r>
+      <w:r>
+        <w:rPr>
+          <w:sz w:val="32"/>
+          <w:szCs w:val="32"/>
+          <w:lang w:val="ru-RU"/>
+        </w:rPr>
+        <w:t>можно</w:t>
+      </w:r>
+      <w:r>
+        <w:rPr>
+          <w:sz w:val="32"/>
+          <w:szCs w:val="32"/>
+        </w:rPr>
+        <w:t xml:space="preserve"> </w:t>
+      </w:r>
+      <w:r>
+        <w:rPr>
+          <w:sz w:val="32"/>
+          <w:szCs w:val="32"/>
+          <w:lang w:val="ru-RU"/>
+        </w:rPr>
+        <w:t>двигать</w:t>
+      </w:r>
+      <w:r>
+        <w:rPr>
+          <w:sz w:val="32"/>
+          <w:szCs w:val="32"/>
+        </w:rPr>
+        <w:t xml:space="preserve"> </w:t>
+      </w:r>
+      <w:r>
+        <w:rPr>
+          <w:sz w:val="32"/>
+          <w:szCs w:val="32"/>
+        </w:rPr>
+        <w:t>bottom, top, right, left</w:t>
+      </w:r>
+    </w:p>
+    <w:p>
+      <w:pPr>
+        <w:rPr>
+          <w:sz w:val="32"/>
+          <w:szCs w:val="32"/>
+          <w:lang w:val="ru-RU"/>
+        </w:rPr>
+      </w:pPr>
+      <w:r>
+        <w:rPr>
+          <w:b/>
+          <w:bCs/>
+          <w:sz w:val="32"/>
+          <w:szCs w:val="32"/>
+        </w:rPr>
+        <w:t>position</w:t>
+      </w:r>
+      <w:r>
+        <w:rPr>
+          <w:b/>
+          <w:bCs/>
+          <w:sz w:val="32"/>
+          <w:szCs w:val="32"/>
+          <w:lang w:val="ru-RU"/>
+        </w:rPr>
+        <w:t xml:space="preserve">: </w:t>
+      </w:r>
+      <w:r>
+        <w:rPr>
+          <w:b/>
+          <w:bCs/>
+          <w:sz w:val="32"/>
+          <w:szCs w:val="32"/>
+        </w:rPr>
+        <w:t>absolute</w:t>
+      </w:r>
+      <w:r>
+        <w:rPr>
+          <w:b/>
+          <w:bCs/>
+          <w:sz w:val="32"/>
+          <w:szCs w:val="32"/>
+          <w:lang w:val="ru-RU"/>
+        </w:rPr>
+        <w:t>;</w:t>
+      </w:r>
+      <w:r>
+        <w:rPr>
+          <w:sz w:val="32"/>
+          <w:szCs w:val="32"/>
+          <w:lang w:val="ru-RU"/>
+        </w:rPr>
+        <w:t xml:space="preserve"> - </w:t>
+      </w:r>
+      <w:r>
+        <w:rPr>
+          <w:sz w:val="32"/>
+          <w:szCs w:val="32"/>
+          <w:lang w:val="ru-RU"/>
+        </w:rPr>
+        <w:t>конкретное место на странице</w:t>
+      </w:r>
+    </w:p>
+    <w:p>
+      <w:pPr>
+        <w:ind w:left="720"/>
+        <w:rPr>
+          <w:b/>
+          <w:bCs/>
+          <w:sz w:val="32"/>
+          <w:szCs w:val="32"/>
+          <w:lang w:val="ru-RU"/>
+        </w:rPr>
+      </w:pPr>
+      <w:r>
+        <w:rPr>
+          <w:sz w:val="32"/>
+          <w:szCs w:val="32"/>
+          <w:lang w:val="ru-RU"/>
+        </w:rPr>
+        <w:tab/>
+      </w:r>
+      <w:r>
+        <w:rPr>
+          <w:b/>
+          <w:bCs/>
+          <w:sz w:val="32"/>
+          <w:szCs w:val="32"/>
+        </w:rPr>
+        <w:t>position</w:t>
+      </w:r>
+      <w:r>
+        <w:rPr>
+          <w:b/>
+          <w:bCs/>
+          <w:sz w:val="32"/>
+          <w:szCs w:val="32"/>
+          <w:lang w:val="ru-RU"/>
+        </w:rPr>
+        <w:t xml:space="preserve">: </w:t>
+      </w:r>
+      <w:r>
+        <w:rPr>
+          <w:b/>
+          <w:bCs/>
+          <w:sz w:val="32"/>
+          <w:szCs w:val="32"/>
+        </w:rPr>
+        <w:t>absolute</w:t>
+      </w:r>
+      <w:r>
+        <w:rPr>
+          <w:b/>
+          <w:bCs/>
+          <w:sz w:val="32"/>
+          <w:szCs w:val="32"/>
+          <w:lang w:val="ru-RU"/>
+        </w:rPr>
+        <w:t xml:space="preserve"> </w:t>
+      </w:r>
+      <w:r>
+        <w:rPr>
+          <w:sz w:val="32"/>
+          <w:szCs w:val="32"/>
+          <w:lang w:val="ru-RU"/>
+        </w:rPr>
+        <w:t xml:space="preserve">– </w:t>
+      </w:r>
+      <w:r>
+        <w:rPr>
+          <w:sz w:val="32"/>
+          <w:szCs w:val="32"/>
+          <w:lang w:val="ru-RU"/>
+        </w:rPr>
+        <w:t>работ</w:t>
+      </w:r>
+      <w:r>
+        <w:rPr>
+          <w:sz w:val="32"/>
+          <w:szCs w:val="32"/>
+          <w:lang w:val="ru-RU"/>
+        </w:rPr>
+        <w:t>ает</w:t>
+      </w:r>
+      <w:r>
+        <w:rPr>
+          <w:sz w:val="32"/>
+          <w:szCs w:val="32"/>
+          <w:lang w:val="ru-RU"/>
+        </w:rPr>
+        <w:t xml:space="preserve"> только внутри блока у которого стоит </w:t>
+      </w:r>
+      <w:r>
+        <w:rPr>
+          <w:b/>
+          <w:bCs/>
+          <w:sz w:val="32"/>
+          <w:szCs w:val="32"/>
+        </w:rPr>
+        <w:t>position</w:t>
+      </w:r>
+      <w:r>
+        <w:rPr>
+          <w:b/>
+          <w:bCs/>
+          <w:sz w:val="32"/>
+          <w:szCs w:val="32"/>
+          <w:lang w:val="ru-RU"/>
+        </w:rPr>
+        <w:t xml:space="preserve">: </w:t>
+      </w:r>
+      <w:r>
+        <w:rPr>
+          <w:b/>
+          <w:bCs/>
+          <w:sz w:val="32"/>
+          <w:szCs w:val="32"/>
+        </w:rPr>
+        <w:t>relative</w:t>
+      </w:r>
+      <w:r>
+        <w:rPr>
+          <w:b/>
+          <w:bCs/>
+          <w:sz w:val="32"/>
+          <w:szCs w:val="32"/>
+          <w:lang w:val="ru-RU"/>
+        </w:rPr>
+        <w:t>!!!</w:t>
+      </w:r>
+    </w:p>
+    <w:p>
+      <w:pPr>
+        <w:ind w:left="720"/>
+        <w:rPr>
+          <w:sz w:val="32"/>
+          <w:szCs w:val="32"/>
+        </w:rPr>
+      </w:pPr>
+      <w:r>
+        <w:rPr>
+          <w:b/>
+          <w:bCs/>
+          <w:sz w:val="32"/>
+          <w:szCs w:val="32"/>
+        </w:rPr>
+        <w:t xml:space="preserve">&lt;body&gt; </w:t>
+      </w:r>
+      <w:r>
+        <w:rPr>
+          <w:sz w:val="32"/>
+          <w:szCs w:val="32"/>
+        </w:rPr>
+        <w:t>-</w:t>
+      </w:r>
+      <w:r>
+        <w:rPr>
+          <w:b/>
+          <w:bCs/>
+          <w:sz w:val="32"/>
+          <w:szCs w:val="32"/>
+        </w:rPr>
+        <w:t xml:space="preserve"> </w:t>
+      </w:r>
+      <w:r>
+        <w:rPr>
+          <w:sz w:val="32"/>
+          <w:szCs w:val="32"/>
+        </w:rPr>
+        <w:t>position: relative</w:t>
+      </w:r>
+    </w:p>
+    <w:p>
+      <w:pPr>
+        <w:rPr>
+          <w:sz w:val="32"/>
+          <w:szCs w:val="32"/>
+          <w:lang w:val="ru-RU"/>
+        </w:rPr>
+      </w:pPr>
+      <w:r>
+        <w:rPr>
+          <w:b/>
+          <w:bCs/>
+          <w:sz w:val="32"/>
+          <w:szCs w:val="32"/>
+        </w:rPr>
+        <w:t>Position</w:t>
+      </w:r>
+      <w:r>
+        <w:rPr>
+          <w:b/>
+          <w:bCs/>
+          <w:sz w:val="32"/>
+          <w:szCs w:val="32"/>
+          <w:lang w:val="ru-RU"/>
+        </w:rPr>
+        <w:t>:</w:t>
+      </w:r>
+      <w:r>
+        <w:rPr>
+          <w:sz w:val="32"/>
+          <w:szCs w:val="32"/>
+          <w:lang w:val="ru-RU"/>
+        </w:rPr>
+        <w:t xml:space="preserve"> </w:t>
+      </w:r>
+      <w:r>
+        <w:rPr>
+          <w:b/>
+          <w:bCs/>
+          <w:sz w:val="32"/>
+          <w:szCs w:val="32"/>
+        </w:rPr>
+        <w:t>fixed</w:t>
+      </w:r>
+      <w:r>
+        <w:rPr>
+          <w:b/>
+          <w:bCs/>
+          <w:sz w:val="32"/>
+          <w:szCs w:val="32"/>
+          <w:lang w:val="ru-RU"/>
+        </w:rPr>
+        <w:t>;</w:t>
+      </w:r>
+      <w:r>
+        <w:rPr>
+          <w:sz w:val="32"/>
+          <w:szCs w:val="32"/>
+          <w:lang w:val="ru-RU"/>
+        </w:rPr>
+        <w:t xml:space="preserve"> </w:t>
+      </w:r>
+      <w:r>
+        <w:rPr>
+          <w:sz w:val="32"/>
+          <w:szCs w:val="32"/>
+          <w:lang w:val="ru-RU"/>
+        </w:rPr>
+        <w:t xml:space="preserve"> - </w:t>
+      </w:r>
+      <w:r>
+        <w:rPr>
+          <w:sz w:val="32"/>
+          <w:szCs w:val="32"/>
+          <w:lang w:val="ru-RU"/>
+        </w:rPr>
+        <w:t>прилипает</w:t>
+      </w:r>
+      <w:r>
+        <w:rPr>
+          <w:sz w:val="32"/>
+          <w:szCs w:val="32"/>
+          <w:lang w:val="ru-RU"/>
+        </w:rPr>
+        <w:t xml:space="preserve"> </w:t>
+      </w:r>
+      <w:r>
+        <w:rPr>
+          <w:sz w:val="32"/>
+          <w:szCs w:val="32"/>
+          <w:lang w:val="ru-RU"/>
+        </w:rPr>
+        <w:t>к</w:t>
+      </w:r>
+      <w:r>
+        <w:rPr>
+          <w:sz w:val="32"/>
+          <w:szCs w:val="32"/>
+          <w:lang w:val="ru-RU"/>
+        </w:rPr>
+        <w:t xml:space="preserve"> </w:t>
+      </w:r>
+      <w:r>
+        <w:rPr>
+          <w:sz w:val="32"/>
+          <w:szCs w:val="32"/>
+          <w:lang w:val="ru-RU"/>
+        </w:rPr>
+        <w:t>месту экрана</w:t>
+      </w:r>
+      <w:r>
+        <w:rPr>
+          <w:sz w:val="32"/>
+          <w:szCs w:val="32"/>
+          <w:lang w:val="ru-RU"/>
+        </w:rPr>
+        <w:t xml:space="preserve"> (виджеты, модальные окна и т.д.)</w:t>
+      </w:r>
+    </w:p>
+    <w:p>
+      <w:pPr>
+        <w:rPr>
+          <w:sz w:val="32"/>
+          <w:szCs w:val="32"/>
+          <w:lang w:val="ru-RU"/>
+        </w:rPr>
+      </w:pPr>
+      <w:r>
+        <w:rPr>
+          <w:b/>
+          <w:bCs/>
+          <w:sz w:val="32"/>
+          <w:szCs w:val="32"/>
+        </w:rPr>
+        <w:t>Position</w:t>
+      </w:r>
+      <w:r>
+        <w:rPr>
+          <w:b/>
+          <w:bCs/>
+          <w:sz w:val="32"/>
+          <w:szCs w:val="32"/>
+          <w:lang w:val="ru-RU"/>
+        </w:rPr>
+        <w:t xml:space="preserve">: </w:t>
+      </w:r>
+      <w:r>
+        <w:rPr>
+          <w:b/>
+          <w:bCs/>
+          <w:sz w:val="32"/>
+          <w:szCs w:val="32"/>
+        </w:rPr>
+        <w:t>inherit</w:t>
+      </w:r>
+      <w:r>
+        <w:rPr>
+          <w:b/>
+          <w:bCs/>
+          <w:sz w:val="32"/>
+          <w:szCs w:val="32"/>
+          <w:lang w:val="ru-RU"/>
+        </w:rPr>
+        <w:t>;</w:t>
+      </w:r>
+      <w:r>
+        <w:rPr>
+          <w:sz w:val="32"/>
+          <w:szCs w:val="32"/>
+          <w:lang w:val="ru-RU"/>
+        </w:rPr>
+        <w:t xml:space="preserve"> - </w:t>
+      </w:r>
+      <w:r>
+        <w:rPr>
+          <w:sz w:val="32"/>
+          <w:szCs w:val="32"/>
+          <w:lang w:val="ru-RU"/>
+        </w:rPr>
+        <w:t xml:space="preserve">наследует позиционирование </w:t>
+      </w:r>
+      <w:r>
+        <w:rPr>
+          <w:sz w:val="32"/>
+          <w:szCs w:val="32"/>
+          <w:lang w:val="ru-RU"/>
+        </w:rPr>
+        <w:t>от прородителя</w:t>
+      </w:r>
+      <w:r>
+        <w:rPr>
+          <w:sz w:val="32"/>
+          <w:szCs w:val="32"/>
+          <w:lang w:val="ru-RU"/>
+        </w:rPr>
+        <w:t>.</w:t>
+      </w:r>
+    </w:p>
+    <w:p>
+      <w:pPr>
+        <w:rPr>
+          <w:sz w:val="32"/>
+          <w:szCs w:val="32"/>
+          <w:lang w:val="ru-RU"/>
+        </w:rPr>
+      </w:pPr>
+    </w:p>
+    <w:p>
+      <w:pPr>
+        <w:rPr>
+          <w:sz w:val="32"/>
+          <w:szCs w:val="32"/>
+        </w:rPr>
+      </w:pPr>
+      <w:r>
+        <w:rPr>
+          <w:sz w:val="32"/>
+          <w:szCs w:val="32"/>
+          <w:lang w:val="ru-RU"/>
+        </w:rPr>
+        <w:t xml:space="preserve">z-index: </w:t>
+      </w:r>
+      <w:r>
+        <w:rPr>
+          <w:sz w:val="32"/>
+          <w:szCs w:val="32"/>
+          <w:lang w:val="ru-RU"/>
+        </w:rPr>
+        <w:t>5</w:t>
+      </w:r>
+      <w:r>
+        <w:rPr>
+          <w:sz w:val="32"/>
+          <w:szCs w:val="32"/>
+          <w:lang w:val="ru-RU"/>
+        </w:rPr>
+        <w:t>;</w:t>
+      </w:r>
+      <w:r>
+        <w:rPr>
+          <w:sz w:val="32"/>
+          <w:szCs w:val="32"/>
+          <w:lang w:val="ru-RU"/>
+        </w:rPr>
+        <w:t xml:space="preserve"> -</w:t>
+      </w:r>
+      <w:r>
+        <w:rPr>
+          <w:sz w:val="32"/>
+          <w:szCs w:val="32"/>
+          <w:lang w:val="ru-RU"/>
+        </w:rPr>
+        <w:t xml:space="preserve"> отрисовка по оси </w:t>
+      </w:r>
+      <w:r>
+        <w:rPr>
+          <w:sz w:val="32"/>
+          <w:szCs w:val="32"/>
+        </w:rPr>
+        <w:t>z</w:t>
+      </w:r>
+      <w:r>
+        <w:rPr>
+          <w:sz w:val="32"/>
+          <w:szCs w:val="32"/>
+          <w:lang w:val="ru-RU"/>
+        </w:rPr>
+        <w:t>, чем больше тем важнее</w:t>
+      </w:r>
+    </w:p>
+    <w:p>
+      <w:pPr>
+        <w:rPr>
+          <w:sz w:val="32"/>
+          <w:szCs w:val="32"/>
+          <w:lang w:val="ru-RU"/>
+        </w:rPr>
+      </w:pPr>
+      <w:r>
+        <w:rPr>
+          <w:sz w:val="32"/>
+          <w:szCs w:val="32"/>
+          <w:lang w:val="ru-RU"/>
+        </w:rPr>
+        <w:t xml:space="preserve">указываем </w:t>
+      </w:r>
+      <w:r>
+        <w:rPr>
+          <w:sz w:val="32"/>
+          <w:szCs w:val="32"/>
+          <w:lang w:val="ru-RU"/>
+        </w:rPr>
+        <w:t>-1</w:t>
+      </w:r>
+      <w:r>
+        <w:rPr>
+          <w:sz w:val="32"/>
+          <w:szCs w:val="32"/>
+          <w:lang w:val="ru-RU"/>
+        </w:rPr>
+        <w:t xml:space="preserve"> </w:t>
+      </w:r>
+      <w:r>
+        <w:rPr>
+          <w:sz w:val="32"/>
+          <w:szCs w:val="32"/>
+          <w:lang w:val="ru-RU"/>
+        </w:rPr>
+        <w:t>если абсолютно спозиционирован</w:t>
+      </w:r>
+      <w:r>
+        <w:rPr>
+          <w:sz w:val="32"/>
+          <w:szCs w:val="32"/>
+          <w:lang w:val="ru-RU"/>
+        </w:rPr>
+        <w:t xml:space="preserve"> </w:t>
+      </w:r>
+      <w:r>
+        <w:rPr>
+          <w:sz w:val="32"/>
+          <w:szCs w:val="32"/>
+          <w:lang w:val="ru-RU"/>
+        </w:rPr>
+        <w:t>(когда отличается по позиционированию</w:t>
+      </w:r>
+      <w:r>
+        <w:rPr>
+          <w:sz w:val="32"/>
+          <w:szCs w:val="32"/>
+          <w:lang w:val="ru-RU"/>
+        </w:rPr>
+        <w:t xml:space="preserve">, к примеру у другого стоит </w:t>
+      </w:r>
+      <w:r>
+        <w:rPr>
+          <w:sz w:val="32"/>
+          <w:szCs w:val="32"/>
+        </w:rPr>
+        <w:t>relative</w:t>
+      </w:r>
+      <w:r>
+        <w:rPr>
+          <w:sz w:val="32"/>
+          <w:szCs w:val="32"/>
+          <w:lang w:val="ru-RU"/>
+        </w:rPr>
+        <w:t>)</w:t>
       </w:r>
     </w:p>
     <w:p>
@@ -1477,6 +2271,29 @@
       <w:contextualSpacing/>
     </w:pPr>
   </w:style>
+  <w:style w:type="character" w:styleId="Hyperlink">
+    <w:name w:val="Hyperlink"/>
+    <w:basedOn w:val="DefaultParagraphFont"/>
+    <w:uiPriority w:val="99"/>
+    <w:unhideWhenUsed/>
+    <w:rsid w:val="008C0846"/>
+    <w:rPr>
+      <w:color w:val="0563C1" w:themeColor="hyperlink"/>
+      <w:u w:val="single"/>
+    </w:rPr>
+  </w:style>
+  <w:style w:type="character" w:styleId="UnresolvedMention">
+    <w:name w:val="Unresolved Mention"/>
+    <w:basedOn w:val="DefaultParagraphFont"/>
+    <w:uiPriority w:val="99"/>
+    <w:semiHidden/>
+    <w:unhideWhenUsed/>
+    <w:rsid w:val="008C0846"/>
+    <w:rPr>
+      <w:color w:val="605E5C"/>
+      <w:shd w:val="clear" w:color="auto" w:fill="E1DFDD"/>
+    </w:rPr>
+  </w:style>
 </w:styles>
 </file>
 

</xml_diff>

<commit_message>
added section 1.15 vertical-align
</commit_message>
<xml_diff>
--- a/section 1/1.11 блочная CSS/Блочная CSS.docx
+++ b/section 1/1.11 блочная CSS/Блочная CSS.docx
@@ -560,14 +560,115 @@
         <w:rPr>
           <w:sz w:val="32"/>
           <w:szCs w:val="32"/>
-        </w:rPr>
-      </w:pPr>
-      <w:r>
-        <w:rPr>
-          <w:sz w:val="32"/>
-          <w:szCs w:val="32"/>
-        </w:rPr>
-        <w:t>Свойство: box-sizing: border-box;</w:t>
+          <w:lang w:val="ru-RU"/>
+        </w:rPr>
+      </w:pPr>
+      <w:r>
+        <w:rPr>
+          <w:sz w:val="32"/>
+          <w:szCs w:val="32"/>
+          <w:lang w:val="ru-RU"/>
+        </w:rPr>
+        <w:t xml:space="preserve">Свойство: </w:t>
+      </w:r>
+      <w:r>
+        <w:rPr>
+          <w:sz w:val="32"/>
+          <w:szCs w:val="32"/>
+        </w:rPr>
+        <w:t>box</w:t>
+      </w:r>
+      <w:r>
+        <w:rPr>
+          <w:sz w:val="32"/>
+          <w:szCs w:val="32"/>
+          <w:lang w:val="ru-RU"/>
+        </w:rPr>
+        <w:t>-</w:t>
+      </w:r>
+      <w:r>
+        <w:rPr>
+          <w:sz w:val="32"/>
+          <w:szCs w:val="32"/>
+        </w:rPr>
+        <w:t>sizing</w:t>
+      </w:r>
+      <w:r>
+        <w:rPr>
+          <w:sz w:val="32"/>
+          <w:szCs w:val="32"/>
+          <w:lang w:val="ru-RU"/>
+        </w:rPr>
+        <w:t xml:space="preserve">: </w:t>
+      </w:r>
+      <w:r>
+        <w:rPr>
+          <w:sz w:val="32"/>
+          <w:szCs w:val="32"/>
+        </w:rPr>
+        <w:t>border</w:t>
+      </w:r>
+      <w:r>
+        <w:rPr>
+          <w:sz w:val="32"/>
+          <w:szCs w:val="32"/>
+          <w:lang w:val="ru-RU"/>
+        </w:rPr>
+        <w:t>-</w:t>
+      </w:r>
+      <w:r>
+        <w:rPr>
+          <w:sz w:val="32"/>
+          <w:szCs w:val="32"/>
+        </w:rPr>
+        <w:t>box</w:t>
+      </w:r>
+      <w:r>
+        <w:rPr>
+          <w:sz w:val="32"/>
+          <w:szCs w:val="32"/>
+          <w:lang w:val="ru-RU"/>
+        </w:rPr>
+        <w:t>;</w:t>
+      </w:r>
+      <w:r>
+        <w:rPr>
+          <w:sz w:val="32"/>
+          <w:szCs w:val="32"/>
+          <w:lang w:val="ru-RU"/>
+        </w:rPr>
+        <w:t xml:space="preserve"> </w:t>
+      </w:r>
+      <w:r>
+        <w:rPr>
+          <w:sz w:val="32"/>
+          <w:szCs w:val="32"/>
+          <w:lang w:val="ru-RU"/>
+        </w:rPr>
+        <w:t>сжать</w:t>
+      </w:r>
+      <w:r>
+        <w:rPr>
+          <w:sz w:val="32"/>
+          <w:szCs w:val="32"/>
+          <w:lang w:val="ru-RU"/>
+        </w:rPr>
+        <w:t xml:space="preserve"> </w:t>
+      </w:r>
+      <w:r>
+        <w:rPr>
+          <w:sz w:val="32"/>
+          <w:szCs w:val="32"/>
+          <w:lang w:val="ru-RU"/>
+        </w:rPr>
+        <w:t xml:space="preserve">размеры как указаны в </w:t>
+      </w:r>
+      <w:r>
+        <w:rPr>
+          <w:sz w:val="32"/>
+          <w:szCs w:val="32"/>
+        </w:rPr>
+        <w:t>CSS</w:t>
       </w:r>
     </w:p>
     <w:p>
@@ -998,6 +1099,7 @@
         <w:rPr>
           <w:sz w:val="32"/>
           <w:szCs w:val="32"/>
+          <w:lang w:val="ru-RU"/>
         </w:rPr>
       </w:pPr>
       <w:r>
@@ -1331,21 +1433,43 @@
         <w:rPr>
           <w:sz w:val="32"/>
           <w:szCs w:val="32"/>
-        </w:rPr>
-      </w:pPr>
-      <w:r>
-        <w:rPr>
-          <w:b/>
-          <w:bCs/>
-          <w:sz w:val="32"/>
-          <w:szCs w:val="32"/>
-        </w:rPr>
-        <w:t xml:space="preserve">&lt;body&gt; </w:t>
-      </w:r>
-      <w:r>
-        <w:rPr>
-          <w:sz w:val="32"/>
-          <w:szCs w:val="32"/>
+          <w:lang w:val="ru-RU"/>
+        </w:rPr>
+      </w:pPr>
+      <w:r>
+        <w:rPr>
+          <w:b/>
+          <w:bCs/>
+          <w:sz w:val="32"/>
+          <w:szCs w:val="32"/>
+          <w:lang w:val="ru-RU"/>
+        </w:rPr>
+        <w:t>&lt;</w:t>
+      </w:r>
+      <w:r>
+        <w:rPr>
+          <w:b/>
+          <w:bCs/>
+          <w:sz w:val="32"/>
+          <w:szCs w:val="32"/>
+        </w:rPr>
+        <w:t>body</w:t>
+      </w:r>
+      <w:r>
+        <w:rPr>
+          <w:b/>
+          <w:bCs/>
+          <w:sz w:val="32"/>
+          <w:szCs w:val="32"/>
+          <w:lang w:val="ru-RU"/>
+        </w:rPr>
+        <w:t xml:space="preserve">&gt; </w:t>
+      </w:r>
+      <w:r>
+        <w:rPr>
+          <w:sz w:val="32"/>
+          <w:szCs w:val="32"/>
+          <w:lang w:val="ru-RU"/>
         </w:rPr>
         <w:t>-</w:t>
       </w:r>
@@ -1355,6 +1479,7 @@
           <w:bCs/>
           <w:sz w:val="32"/>
           <w:szCs w:val="32"/>
+          <w:lang w:val="ru-RU"/>
         </w:rPr>
         <w:t xml:space="preserve"> </w:t>
       </w:r>
@@ -1363,7 +1488,22 @@
           <w:sz w:val="32"/>
           <w:szCs w:val="32"/>
         </w:rPr>
-        <w:t>position: relative</w:t>
+        <w:t>position</w:t>
+      </w:r>
+      <w:r>
+        <w:rPr>
+          <w:sz w:val="32"/>
+          <w:szCs w:val="32"/>
+          <w:lang w:val="ru-RU"/>
+        </w:rPr>
+        <w:t xml:space="preserve">: </w:t>
+      </w:r>
+      <w:r>
+        <w:rPr>
+          <w:sz w:val="32"/>
+          <w:szCs w:val="32"/>
+        </w:rPr>
+        <w:t>relative</w:t>
       </w:r>
     </w:p>
     <w:p>
@@ -1578,39 +1718,16 @@
         <w:rPr>
           <w:sz w:val="32"/>
           <w:szCs w:val="32"/>
-        </w:rPr>
-      </w:pPr>
-      <w:r>
-        <w:rPr>
-          <w:sz w:val="32"/>
-          <w:szCs w:val="32"/>
-          <w:lang w:val="ru-RU"/>
-        </w:rPr>
-        <w:t xml:space="preserve">z-index: </w:t>
-      </w:r>
-      <w:r>
-        <w:rPr>
-          <w:sz w:val="32"/>
-          <w:szCs w:val="32"/>
-          <w:lang w:val="ru-RU"/>
-        </w:rPr>
-        <w:t>5</w:t>
-      </w:r>
-      <w:r>
-        <w:rPr>
-          <w:sz w:val="32"/>
-          <w:szCs w:val="32"/>
-          <w:lang w:val="ru-RU"/>
-        </w:rPr>
-        <w:t>;</w:t>
-      </w:r>
-      <w:r>
-        <w:rPr>
-          <w:sz w:val="32"/>
-          <w:szCs w:val="32"/>
-          <w:lang w:val="ru-RU"/>
-        </w:rPr>
-        <w:t xml:space="preserve"> -</w:t>
+          <w:lang w:val="ru-RU"/>
+        </w:rPr>
+      </w:pPr>
+      <w:r>
+        <w:rPr>
+          <w:sz w:val="32"/>
+          <w:szCs w:val="32"/>
+          <w:lang w:val="ru-RU"/>
+        </w:rPr>
+        <w:t>z-index: 5; -</w:t>
       </w:r>
       <w:r>
         <w:rPr>
@@ -1724,6 +1841,418 @@
           <w:lang w:val="ru-RU"/>
         </w:rPr>
       </w:pPr>
+      <w:r>
+        <w:rPr>
+          <w:sz w:val="32"/>
+          <w:szCs w:val="32"/>
+          <w:lang w:val="ru-RU"/>
+        </w:rPr>
+        <w:br w:type="page"/>
+      </w:r>
+    </w:p>
+    <w:p>
+      <w:pPr>
+        <w:jc w:val="center"/>
+        <w:rPr>
+          <w:sz w:val="32"/>
+          <w:szCs w:val="32"/>
+          <w:lang w:val="ru-RU"/>
+        </w:rPr>
+      </w:pPr>
+      <w:r>
+        <w:rPr>
+          <w:sz w:val="32"/>
+          <w:szCs w:val="32"/>
+          <w:lang w:val="ru-RU"/>
+        </w:rPr>
+        <w:lastRenderedPageBreak/>
+        <w:t>Часть 4</w:t>
+      </w:r>
+    </w:p>
+    <w:p>
+      <w:pPr>
+        <w:jc w:val="center"/>
+        <w:rPr>
+          <w:sz w:val="32"/>
+          <w:szCs w:val="32"/>
+          <w:lang w:val="ru-RU"/>
+        </w:rPr>
+      </w:pPr>
+      <w:r>
+        <w:rPr>
+          <w:sz w:val="32"/>
+          <w:szCs w:val="32"/>
+          <w:lang w:val="ru-RU"/>
+        </w:rPr>
+        <w:t>Выравниваине по вертикале</w:t>
+      </w:r>
+    </w:p>
+    <w:p>
+      <w:pPr>
+        <w:jc w:val="center"/>
+        <w:rPr>
+          <w:sz w:val="32"/>
+          <w:szCs w:val="32"/>
+          <w:lang w:val="ru-RU"/>
+        </w:rPr>
+      </w:pPr>
+      <w:r>
+        <w:rPr>
+          <w:sz w:val="32"/>
+          <w:szCs w:val="32"/>
+          <w:lang w:val="ru-RU"/>
+        </w:rPr>
+        <w:t>vertical-align</w:t>
+      </w:r>
+    </w:p>
+    <w:p>
+      <w:pPr>
+        <w:rPr>
+          <w:sz w:val="32"/>
+          <w:szCs w:val="32"/>
+          <w:lang w:val="ru-RU"/>
+        </w:rPr>
+      </w:pPr>
+      <w:r>
+        <w:rPr>
+          <w:sz w:val="32"/>
+          <w:szCs w:val="32"/>
+          <w:lang w:val="ru-RU"/>
+        </w:rPr>
+        <w:t xml:space="preserve">К примеру выравнивание всех элементов </w:t>
+      </w:r>
+      <w:r>
+        <w:rPr>
+          <w:sz w:val="32"/>
+          <w:szCs w:val="32"/>
+          <w:lang w:val="ru-RU"/>
+        </w:rPr>
+        <w:t>под линейку</w:t>
+      </w:r>
+    </w:p>
+    <w:p>
+      <w:pPr>
+        <w:rPr>
+          <w:sz w:val="32"/>
+          <w:szCs w:val="32"/>
+          <w:lang w:val="ru-RU"/>
+        </w:rPr>
+      </w:pPr>
+      <w:r>
+        <w:rPr>
+          <w:sz w:val="32"/>
+          <w:szCs w:val="32"/>
+          <w:lang w:val="ru-RU"/>
+        </w:rPr>
+        <w:t xml:space="preserve">Раньше была верстка из таблиц </w:t>
+      </w:r>
+      <w:r>
+        <w:rPr>
+          <w:sz w:val="32"/>
+          <w:szCs w:val="32"/>
+          <w:lang w:val="ru-RU"/>
+        </w:rPr>
+        <w:t>(</w:t>
+      </w:r>
+      <w:r>
+        <w:rPr>
+          <w:sz w:val="32"/>
+          <w:szCs w:val="32"/>
+        </w:rPr>
+        <w:t>display</w:t>
+      </w:r>
+      <w:r>
+        <w:rPr>
+          <w:sz w:val="32"/>
+          <w:szCs w:val="32"/>
+          <w:lang w:val="ru-RU"/>
+        </w:rPr>
+        <w:t>)</w:t>
+      </w:r>
+    </w:p>
+    <w:p>
+      <w:pPr>
+        <w:rPr>
+          <w:sz w:val="32"/>
+          <w:szCs w:val="32"/>
+        </w:rPr>
+      </w:pPr>
+      <w:r>
+        <w:rPr>
+          <w:noProof/>
+        </w:rPr>
+        <w:drawing>
+          <wp:inline distT="0" distB="0" distL="0" distR="0" wp14:anchorId="6619D3C3" wp14:editId="27101AD9">
+            <wp:extent cx="7223760" cy="767715"/>
+            <wp:effectExtent l="0" t="0" r="0" b="0"/>
+            <wp:docPr id="1036764427" name="Picture 1"/>
+            <wp:cNvGraphicFramePr>
+              <a:graphicFrameLocks xmlns:a="http://schemas.openxmlformats.org/drawingml/2006/main" noChangeAspect="1"/>
+            </wp:cNvGraphicFramePr>
+            <a:graphic xmlns:a="http://schemas.openxmlformats.org/drawingml/2006/main">
+              <a:graphicData uri="http://schemas.openxmlformats.org/drawingml/2006/picture">
+                <pic:pic xmlns:pic="http://schemas.openxmlformats.org/drawingml/2006/picture">
+                  <pic:nvPicPr>
+                    <pic:cNvPr id="1036764427" name=""/>
+                    <pic:cNvPicPr/>
+                  </pic:nvPicPr>
+                  <pic:blipFill>
+                    <a:blip r:embed="rId9"/>
+                    <a:stretch>
+                      <a:fillRect/>
+                    </a:stretch>
+                  </pic:blipFill>
+                  <pic:spPr>
+                    <a:xfrm>
+                      <a:off x="0" y="0"/>
+                      <a:ext cx="7223760" cy="767715"/>
+                    </a:xfrm>
+                    <a:prstGeom prst="rect">
+                      <a:avLst/>
+                    </a:prstGeom>
+                  </pic:spPr>
+                </pic:pic>
+              </a:graphicData>
+            </a:graphic>
+          </wp:inline>
+        </w:drawing>
+      </w:r>
+    </w:p>
+    <w:p>
+      <w:pPr>
+        <w:rPr>
+          <w:sz w:val="32"/>
+          <w:szCs w:val="32"/>
+          <w:lang w:val="ru-RU"/>
+        </w:rPr>
+      </w:pPr>
+      <w:r>
+        <w:rPr>
+          <w:sz w:val="32"/>
+          <w:szCs w:val="32"/>
+        </w:rPr>
+        <w:t>Float</w:t>
+      </w:r>
+      <w:r>
+        <w:rPr>
+          <w:sz w:val="32"/>
+          <w:szCs w:val="32"/>
+          <w:lang w:val="ru-RU"/>
+        </w:rPr>
+        <w:t xml:space="preserve">: </w:t>
+      </w:r>
+      <w:r>
+        <w:rPr>
+          <w:sz w:val="32"/>
+          <w:szCs w:val="32"/>
+        </w:rPr>
+        <w:t>left</w:t>
+      </w:r>
+      <w:r>
+        <w:rPr>
+          <w:sz w:val="32"/>
+          <w:szCs w:val="32"/>
+          <w:lang w:val="ru-RU"/>
+        </w:rPr>
+        <w:t xml:space="preserve">, </w:t>
+      </w:r>
+      <w:r>
+        <w:rPr>
+          <w:sz w:val="32"/>
+          <w:szCs w:val="32"/>
+        </w:rPr>
+        <w:t>right</w:t>
+      </w:r>
+      <w:r>
+        <w:rPr>
+          <w:sz w:val="32"/>
+          <w:szCs w:val="32"/>
+          <w:lang w:val="ru-RU"/>
+        </w:rPr>
+        <w:t xml:space="preserve"> </w:t>
+      </w:r>
+      <w:r>
+        <w:rPr>
+          <w:sz w:val="32"/>
+          <w:szCs w:val="32"/>
+          <w:lang w:val="ru-RU"/>
+        </w:rPr>
+        <w:t>–</w:t>
+      </w:r>
+      <w:r>
+        <w:rPr>
+          <w:sz w:val="32"/>
+          <w:szCs w:val="32"/>
+          <w:lang w:val="ru-RU"/>
+        </w:rPr>
+        <w:t xml:space="preserve"> </w:t>
+      </w:r>
+      <w:r>
+        <w:rPr>
+          <w:sz w:val="32"/>
+          <w:szCs w:val="32"/>
+          <w:lang w:val="ru-RU"/>
+        </w:rPr>
+        <w:t>обтекание</w:t>
+      </w:r>
+      <w:r>
+        <w:rPr>
+          <w:sz w:val="32"/>
+          <w:szCs w:val="32"/>
+          <w:lang w:val="ru-RU"/>
+        </w:rPr>
+        <w:t xml:space="preserve">, </w:t>
+      </w:r>
+      <w:r>
+        <w:rPr>
+          <w:sz w:val="32"/>
+          <w:szCs w:val="32"/>
+          <w:lang w:val="ru-RU"/>
+        </w:rPr>
+        <w:t>раньше так использовалось</w:t>
+      </w:r>
+    </w:p>
+    <w:p>
+      <w:pPr>
+        <w:rPr>
+          <w:sz w:val="32"/>
+          <w:szCs w:val="32"/>
+          <w:lang w:val="ru-RU"/>
+        </w:rPr>
+      </w:pPr>
+    </w:p>
+    <w:p>
+      <w:pPr>
+        <w:rPr>
+          <w:sz w:val="32"/>
+          <w:szCs w:val="32"/>
+        </w:rPr>
+      </w:pPr>
+      <w:r>
+        <w:rPr>
+          <w:sz w:val="32"/>
+          <w:szCs w:val="32"/>
+        </w:rPr>
+        <w:t>Vertical</w:t>
+      </w:r>
+      <w:r>
+        <w:rPr>
+          <w:sz w:val="32"/>
+          <w:szCs w:val="32"/>
+        </w:rPr>
+        <w:t>-</w:t>
+      </w:r>
+      <w:r>
+        <w:rPr>
+          <w:sz w:val="32"/>
+          <w:szCs w:val="32"/>
+        </w:rPr>
+        <w:t>align</w:t>
+      </w:r>
+      <w:r>
+        <w:rPr>
+          <w:sz w:val="32"/>
+          <w:szCs w:val="32"/>
+        </w:rPr>
+        <w:t xml:space="preserve"> </w:t>
+      </w:r>
+      <w:r>
+        <w:rPr>
+          <w:sz w:val="32"/>
+          <w:szCs w:val="32"/>
+          <w:lang w:val="ru-RU"/>
+        </w:rPr>
+        <w:t>можно</w:t>
+      </w:r>
+      <w:r>
+        <w:rPr>
+          <w:sz w:val="32"/>
+          <w:szCs w:val="32"/>
+        </w:rPr>
+        <w:t xml:space="preserve"> </w:t>
+      </w:r>
+      <w:r>
+        <w:rPr>
+          <w:sz w:val="32"/>
+          <w:szCs w:val="32"/>
+          <w:lang w:val="ru-RU"/>
+        </w:rPr>
+        <w:t>применять</w:t>
+      </w:r>
+      <w:r>
+        <w:rPr>
+          <w:sz w:val="32"/>
+          <w:szCs w:val="32"/>
+        </w:rPr>
+        <w:t xml:space="preserve"> </w:t>
+      </w:r>
+      <w:r>
+        <w:rPr>
+          <w:sz w:val="32"/>
+          <w:szCs w:val="32"/>
+          <w:lang w:val="ru-RU"/>
+        </w:rPr>
+        <w:t>только</w:t>
+      </w:r>
+      <w:r>
+        <w:rPr>
+          <w:sz w:val="32"/>
+          <w:szCs w:val="32"/>
+        </w:rPr>
+        <w:t xml:space="preserve"> </w:t>
+      </w:r>
+      <w:r>
+        <w:rPr>
+          <w:sz w:val="32"/>
+          <w:szCs w:val="32"/>
+        </w:rPr>
+        <w:t xml:space="preserve">display: </w:t>
+      </w:r>
+      <w:r>
+        <w:rPr>
+          <w:sz w:val="32"/>
+          <w:szCs w:val="32"/>
+        </w:rPr>
+        <w:t>inline</w:t>
+      </w:r>
+      <w:r>
+        <w:rPr>
+          <w:sz w:val="32"/>
+          <w:szCs w:val="32"/>
+        </w:rPr>
+        <w:t>-</w:t>
+      </w:r>
+      <w:r>
+        <w:rPr>
+          <w:sz w:val="32"/>
+          <w:szCs w:val="32"/>
+        </w:rPr>
+        <w:t xml:space="preserve">block </w:t>
+      </w:r>
+      <w:r>
+        <w:rPr>
+          <w:sz w:val="32"/>
+          <w:szCs w:val="32"/>
+        </w:rPr>
+        <w:t>!!!!!!</w:t>
+      </w:r>
+    </w:p>
+    <w:p>
+      <w:pPr>
+        <w:rPr>
+          <w:sz w:val="32"/>
+          <w:szCs w:val="32"/>
+          <w:lang w:val="ru-RU"/>
+        </w:rPr>
+      </w:pPr>
+      <w:r>
+        <w:rPr>
+          <w:sz w:val="32"/>
+          <w:szCs w:val="32"/>
+          <w:lang w:val="ru-RU"/>
+        </w:rPr>
+        <w:t>К блочным или строчным не применяется</w:t>
+      </w:r>
     </w:p>
     <w:sectPr>
       <w:pgSz w:w="12240" w:h="15840"/>

</xml_diff>

<commit_message>
added section 1.17 selector prioritizing
</commit_message>
<xml_diff>
--- a/section 1/1.11 блочная CSS/Блочная CSS.docx
+++ b/section 1/1.11 блочная CSS/Блочная CSS.docx
@@ -770,6 +770,7 @@
         </w:rPr>
         <w:t xml:space="preserve"> </w:t>
       </w:r>
+      <w:proofErr w:type="spellStart"/>
       <w:r>
         <w:rPr>
           <w:sz w:val="32"/>
@@ -777,6 +778,7 @@
         </w:rPr>
         <w:t>href</w:t>
       </w:r>
+      <w:proofErr w:type="spellEnd"/>
       <w:r>
         <w:rPr>
           <w:sz w:val="32"/>
@@ -2252,6 +2254,532 @@
           <w:lang w:val="ru-RU"/>
         </w:rPr>
         <w:t>К блочным или строчным не применяется</w:t>
+      </w:r>
+    </w:p>
+    <w:p>
+      <w:pPr>
+        <w:rPr>
+          <w:sz w:val="32"/>
+          <w:szCs w:val="32"/>
+          <w:lang w:val="ru-RU"/>
+        </w:rPr>
+      </w:pPr>
+      <w:r>
+        <w:rPr>
+          <w:sz w:val="32"/>
+          <w:szCs w:val="32"/>
+          <w:lang w:val="ru-RU"/>
+        </w:rPr>
+        <w:br w:type="page"/>
+      </w:r>
+    </w:p>
+    <w:p>
+      <w:pPr>
+        <w:jc w:val="center"/>
+        <w:rPr>
+          <w:sz w:val="32"/>
+          <w:szCs w:val="32"/>
+          <w:lang w:val="ru-RU"/>
+        </w:rPr>
+      </w:pPr>
+      <w:r>
+        <w:rPr>
+          <w:sz w:val="32"/>
+          <w:szCs w:val="32"/>
+          <w:lang w:val="ru-RU"/>
+        </w:rPr>
+        <w:lastRenderedPageBreak/>
+        <w:t>Часть 5</w:t>
+      </w:r>
+    </w:p>
+    <w:p>
+      <w:pPr>
+        <w:jc w:val="center"/>
+        <w:rPr>
+          <w:sz w:val="32"/>
+          <w:szCs w:val="32"/>
+          <w:lang w:val="ru-RU"/>
+        </w:rPr>
+      </w:pPr>
+      <w:r>
+        <w:rPr>
+          <w:sz w:val="32"/>
+          <w:szCs w:val="32"/>
+          <w:lang w:val="ru-RU"/>
+        </w:rPr>
+        <w:t>Единицы измерения</w:t>
+      </w:r>
+    </w:p>
+    <w:p>
+      <w:pPr>
+        <w:rPr>
+          <w:sz w:val="32"/>
+          <w:szCs w:val="32"/>
+          <w:lang w:val="ru-RU"/>
+        </w:rPr>
+      </w:pPr>
+      <w:r>
+        <w:rPr>
+          <w:sz w:val="32"/>
+          <w:szCs w:val="32"/>
+          <w:lang w:val="ru-RU"/>
+        </w:rPr>
+        <w:t>Относительные и абсолютные</w:t>
+      </w:r>
+    </w:p>
+    <w:p>
+      <w:pPr>
+        <w:rPr>
+          <w:sz w:val="32"/>
+          <w:szCs w:val="32"/>
+          <w:lang w:val="ru-RU"/>
+        </w:rPr>
+      </w:pPr>
+      <w:r>
+        <w:rPr>
+          <w:sz w:val="32"/>
+          <w:szCs w:val="32"/>
+          <w:lang w:val="ru-RU"/>
+        </w:rPr>
+        <w:t>Относительные</w:t>
+      </w:r>
+    </w:p>
+    <w:p>
+      <w:pPr>
+        <w:jc w:val="center"/>
+        <w:rPr>
+          <w:sz w:val="32"/>
+          <w:szCs w:val="32"/>
+        </w:rPr>
+      </w:pPr>
+      <w:r>
+        <w:rPr>
+          <w:noProof/>
+        </w:rPr>
+        <w:drawing>
+          <wp:inline distT="0" distB="0" distL="0" distR="0" wp14:anchorId="096D2E21" wp14:editId="3C8F51E0">
+            <wp:extent cx="6534150" cy="2362200"/>
+            <wp:effectExtent l="0" t="0" r="0" b="0"/>
+            <wp:docPr id="987874487" name="Picture 1" descr="A screenshot of a computer&#10;&#10;Description automatically generated with medium confidence"/>
+            <wp:cNvGraphicFramePr>
+              <a:graphicFrameLocks xmlns:a="http://schemas.openxmlformats.org/drawingml/2006/main" noChangeAspect="1"/>
+            </wp:cNvGraphicFramePr>
+            <a:graphic xmlns:a="http://schemas.openxmlformats.org/drawingml/2006/main">
+              <a:graphicData uri="http://schemas.openxmlformats.org/drawingml/2006/picture">
+                <pic:pic xmlns:pic="http://schemas.openxmlformats.org/drawingml/2006/picture">
+                  <pic:nvPicPr>
+                    <pic:cNvPr id="987874487" name="Picture 1" descr="A screenshot of a computer&#10;&#10;Description automatically generated with medium confidence"/>
+                    <pic:cNvPicPr/>
+                  </pic:nvPicPr>
+                  <pic:blipFill>
+                    <a:blip r:embed="rId10"/>
+                    <a:stretch>
+                      <a:fillRect/>
+                    </a:stretch>
+                  </pic:blipFill>
+                  <pic:spPr>
+                    <a:xfrm>
+                      <a:off x="0" y="0"/>
+                      <a:ext cx="6534150" cy="2362200"/>
+                    </a:xfrm>
+                    <a:prstGeom prst="rect">
+                      <a:avLst/>
+                    </a:prstGeom>
+                  </pic:spPr>
+                </pic:pic>
+              </a:graphicData>
+            </a:graphic>
+          </wp:inline>
+        </w:drawing>
+      </w:r>
+    </w:p>
+    <w:p>
+      <w:pPr>
+        <w:ind w:left="720"/>
+        <w:rPr>
+          <w:sz w:val="32"/>
+          <w:szCs w:val="32"/>
+          <w:lang w:val="ru-RU"/>
+        </w:rPr>
+      </w:pPr>
+      <w:r>
+        <w:rPr>
+          <w:sz w:val="32"/>
+          <w:szCs w:val="32"/>
+          <w:lang w:val="ru-RU"/>
+        </w:rPr>
+        <w:t xml:space="preserve">% относительно </w:t>
+      </w:r>
+      <w:r>
+        <w:rPr>
+          <w:sz w:val="32"/>
+          <w:szCs w:val="32"/>
+          <w:lang w:val="ru-RU"/>
+        </w:rPr>
+        <w:t>–</w:t>
+      </w:r>
+      <w:r>
+        <w:rPr>
+          <w:sz w:val="32"/>
+          <w:szCs w:val="32"/>
+          <w:lang w:val="ru-RU"/>
+        </w:rPr>
+        <w:t xml:space="preserve"> </w:t>
+      </w:r>
+      <w:r>
+        <w:rPr>
+          <w:sz w:val="32"/>
+          <w:szCs w:val="32"/>
+          <w:lang w:val="ru-RU"/>
+        </w:rPr>
+        <w:t>блока родителя</w:t>
+      </w:r>
+    </w:p>
+    <w:p>
+      <w:pPr>
+        <w:ind w:left="720"/>
+        <w:rPr>
+          <w:sz w:val="32"/>
+          <w:szCs w:val="32"/>
+          <w:lang w:val="ru-RU"/>
+        </w:rPr>
+      </w:pPr>
+      <w:proofErr w:type="spellStart"/>
+      <w:r>
+        <w:rPr>
+          <w:sz w:val="32"/>
+          <w:szCs w:val="32"/>
+        </w:rPr>
+        <w:t>em</w:t>
+      </w:r>
+      <w:proofErr w:type="spellEnd"/>
+      <w:r>
+        <w:rPr>
+          <w:sz w:val="32"/>
+          <w:szCs w:val="32"/>
+          <w:lang w:val="ru-RU"/>
+        </w:rPr>
+        <w:t xml:space="preserve"> </w:t>
+      </w:r>
+      <w:r>
+        <w:rPr>
+          <w:sz w:val="32"/>
+          <w:szCs w:val="32"/>
+          <w:lang w:val="ru-RU"/>
+        </w:rPr>
+        <w:t>–</w:t>
+      </w:r>
+      <w:r>
+        <w:rPr>
+          <w:sz w:val="32"/>
+          <w:szCs w:val="32"/>
+          <w:lang w:val="ru-RU"/>
+        </w:rPr>
+        <w:t xml:space="preserve"> </w:t>
+      </w:r>
+      <w:r>
+        <w:rPr>
+          <w:sz w:val="32"/>
+          <w:szCs w:val="32"/>
+          <w:lang w:val="ru-RU"/>
+        </w:rPr>
+        <w:t xml:space="preserve">зависит </w:t>
+      </w:r>
+      <w:r>
+        <w:rPr>
+          <w:sz w:val="32"/>
+          <w:szCs w:val="32"/>
+          <w:lang w:val="ru-RU"/>
+        </w:rPr>
+        <w:t>от размера шрифта</w:t>
+      </w:r>
+    </w:p>
+    <w:p>
+      <w:pPr>
+        <w:ind w:left="720"/>
+        <w:rPr>
+          <w:sz w:val="32"/>
+          <w:szCs w:val="32"/>
+          <w:lang w:val="ru-RU"/>
+        </w:rPr>
+      </w:pPr>
+      <w:r>
+        <w:rPr>
+          <w:sz w:val="32"/>
+          <w:szCs w:val="32"/>
+        </w:rPr>
+        <w:t>ex</w:t>
+      </w:r>
+      <w:r>
+        <w:rPr>
+          <w:sz w:val="32"/>
+          <w:szCs w:val="32"/>
+          <w:lang w:val="ru-RU"/>
+        </w:rPr>
+        <w:t xml:space="preserve"> </w:t>
+      </w:r>
+      <w:r>
+        <w:rPr>
+          <w:sz w:val="32"/>
+          <w:szCs w:val="32"/>
+          <w:lang w:val="ru-RU"/>
+        </w:rPr>
+        <w:t>–</w:t>
+      </w:r>
+      <w:r>
+        <w:rPr>
+          <w:sz w:val="32"/>
+          <w:szCs w:val="32"/>
+          <w:lang w:val="ru-RU"/>
+        </w:rPr>
+        <w:t xml:space="preserve"> </w:t>
+      </w:r>
+      <w:r>
+        <w:rPr>
+          <w:sz w:val="32"/>
+          <w:szCs w:val="32"/>
+          <w:lang w:val="ru-RU"/>
+        </w:rPr>
+        <w:t>никогда не используется</w:t>
+      </w:r>
+    </w:p>
+    <w:p>
+      <w:pPr>
+        <w:rPr>
+          <w:sz w:val="32"/>
+          <w:szCs w:val="32"/>
+          <w:lang w:val="ru-RU"/>
+        </w:rPr>
+      </w:pPr>
+      <w:r>
+        <w:rPr>
+          <w:sz w:val="32"/>
+          <w:szCs w:val="32"/>
+          <w:lang w:val="ru-RU"/>
+        </w:rPr>
+        <w:t>Абсолютные</w:t>
+      </w:r>
+    </w:p>
+    <w:p>
+      <w:pPr>
+        <w:jc w:val="center"/>
+        <w:rPr>
+          <w:sz w:val="32"/>
+          <w:szCs w:val="32"/>
+        </w:rPr>
+      </w:pPr>
+      <w:r>
+        <w:rPr>
+          <w:noProof/>
+        </w:rPr>
+        <w:drawing>
+          <wp:inline distT="0" distB="0" distL="0" distR="0" wp14:anchorId="544FB516" wp14:editId="62DD74F1">
+            <wp:extent cx="5638800" cy="2676525"/>
+            <wp:effectExtent l="0" t="0" r="0" b="9525"/>
+            <wp:docPr id="1310359443" name="Picture 1" descr="A screenshot of a computer&#10;&#10;Description automatically generated with low confidence"/>
+            <wp:cNvGraphicFramePr>
+              <a:graphicFrameLocks xmlns:a="http://schemas.openxmlformats.org/drawingml/2006/main" noChangeAspect="1"/>
+            </wp:cNvGraphicFramePr>
+            <a:graphic xmlns:a="http://schemas.openxmlformats.org/drawingml/2006/main">
+              <a:graphicData uri="http://schemas.openxmlformats.org/drawingml/2006/picture">
+                <pic:pic xmlns:pic="http://schemas.openxmlformats.org/drawingml/2006/picture">
+                  <pic:nvPicPr>
+                    <pic:cNvPr id="1310359443" name="Picture 1" descr="A screenshot of a computer&#10;&#10;Description automatically generated with low confidence"/>
+                    <pic:cNvPicPr/>
+                  </pic:nvPicPr>
+                  <pic:blipFill>
+                    <a:blip r:embed="rId11"/>
+                    <a:stretch>
+                      <a:fillRect/>
+                    </a:stretch>
+                  </pic:blipFill>
+                  <pic:spPr>
+                    <a:xfrm>
+                      <a:off x="0" y="0"/>
+                      <a:ext cx="5638800" cy="2676525"/>
+                    </a:xfrm>
+                    <a:prstGeom prst="rect">
+                      <a:avLst/>
+                    </a:prstGeom>
+                  </pic:spPr>
+                </pic:pic>
+              </a:graphicData>
+            </a:graphic>
+          </wp:inline>
+        </w:drawing>
+      </w:r>
+    </w:p>
+    <w:p>
+      <w:pPr>
+        <w:jc w:val="center"/>
+        <w:rPr>
+          <w:sz w:val="32"/>
+          <w:szCs w:val="32"/>
+          <w:lang w:val="ru-RU"/>
+        </w:rPr>
+      </w:pPr>
+      <w:r>
+        <w:rPr>
+          <w:sz w:val="32"/>
+          <w:szCs w:val="32"/>
+          <w:lang w:val="ru-RU"/>
+        </w:rPr>
+        <w:t>Почти не применяется</w:t>
+      </w:r>
+    </w:p>
+    <w:p>
+      <w:pPr>
+        <w:rPr>
+          <w:sz w:val="32"/>
+          <w:szCs w:val="32"/>
+          <w:lang w:val="ru-RU"/>
+        </w:rPr>
+      </w:pPr>
+      <w:r>
+        <w:rPr>
+          <w:sz w:val="32"/>
+          <w:szCs w:val="32"/>
+        </w:rPr>
+        <w:t>Rem</w:t>
+      </w:r>
+      <w:r>
+        <w:rPr>
+          <w:sz w:val="32"/>
+          <w:szCs w:val="32"/>
+          <w:lang w:val="ru-RU"/>
+        </w:rPr>
+        <w:t xml:space="preserve"> </w:t>
+      </w:r>
+      <w:r>
+        <w:rPr>
+          <w:sz w:val="32"/>
+          <w:szCs w:val="32"/>
+          <w:lang w:val="ru-RU"/>
+        </w:rPr>
+        <w:t>–</w:t>
+      </w:r>
+      <w:r>
+        <w:rPr>
+          <w:sz w:val="32"/>
+          <w:szCs w:val="32"/>
+          <w:lang w:val="ru-RU"/>
+        </w:rPr>
+        <w:t xml:space="preserve"> </w:t>
+      </w:r>
+      <w:r>
+        <w:rPr>
+          <w:sz w:val="32"/>
+          <w:szCs w:val="32"/>
+          <w:lang w:val="ru-RU"/>
+        </w:rPr>
+        <w:t>зависит от корневого элемента</w:t>
+      </w:r>
+    </w:p>
+    <w:p>
+      <w:pPr>
+        <w:rPr>
+          <w:sz w:val="32"/>
+          <w:szCs w:val="32"/>
+          <w:lang w:val="ru-RU"/>
+        </w:rPr>
+      </w:pPr>
+      <w:proofErr w:type="spellStart"/>
+      <w:r>
+        <w:rPr>
+          <w:sz w:val="32"/>
+          <w:szCs w:val="32"/>
+        </w:rPr>
+        <w:t>vw</w:t>
+      </w:r>
+      <w:proofErr w:type="spellEnd"/>
+      <w:r>
+        <w:rPr>
+          <w:sz w:val="32"/>
+          <w:szCs w:val="32"/>
+          <w:lang w:val="ru-RU"/>
+        </w:rPr>
+        <w:t>/</w:t>
+      </w:r>
+      <w:proofErr w:type="spellStart"/>
+      <w:r>
+        <w:rPr>
+          <w:sz w:val="32"/>
+          <w:szCs w:val="32"/>
+        </w:rPr>
+        <w:t>vh</w:t>
+      </w:r>
+      <w:proofErr w:type="spellEnd"/>
+      <w:r>
+        <w:rPr>
+          <w:sz w:val="32"/>
+          <w:szCs w:val="32"/>
+          <w:lang w:val="ru-RU"/>
+        </w:rPr>
+        <w:t xml:space="preserve"> – </w:t>
+      </w:r>
+      <w:r>
+        <w:rPr>
+          <w:sz w:val="32"/>
+          <w:szCs w:val="32"/>
+          <w:lang w:val="ru-RU"/>
+        </w:rPr>
+        <w:t>ширина</w:t>
+      </w:r>
+      <w:r>
+        <w:rPr>
+          <w:sz w:val="32"/>
+          <w:szCs w:val="32"/>
+          <w:lang w:val="ru-RU"/>
+        </w:rPr>
+        <w:t>/</w:t>
+      </w:r>
+      <w:r>
+        <w:rPr>
+          <w:sz w:val="32"/>
+          <w:szCs w:val="32"/>
+          <w:lang w:val="ru-RU"/>
+        </w:rPr>
+        <w:t>высота экрана</w:t>
+      </w:r>
+      <w:r>
+        <w:rPr>
+          <w:sz w:val="32"/>
+          <w:szCs w:val="32"/>
+          <w:lang w:val="ru-RU"/>
+        </w:rPr>
+        <w:t xml:space="preserve"> </w:t>
+      </w:r>
+      <w:r>
+        <w:rPr>
+          <w:sz w:val="32"/>
+          <w:szCs w:val="32"/>
+          <w:lang w:val="ru-RU"/>
+        </w:rPr>
+        <w:t>–</w:t>
+      </w:r>
+      <w:r>
+        <w:rPr>
+          <w:sz w:val="32"/>
+          <w:szCs w:val="32"/>
+          <w:lang w:val="ru-RU"/>
+        </w:rPr>
+        <w:t xml:space="preserve"> </w:t>
+      </w:r>
+      <w:r>
+        <w:rPr>
+          <w:sz w:val="32"/>
+          <w:szCs w:val="32"/>
+          <w:lang w:val="ru-RU"/>
+        </w:rPr>
+        <w:t>видимой области</w:t>
+      </w:r>
+      <w:r>
+        <w:rPr>
+          <w:sz w:val="32"/>
+          <w:szCs w:val="32"/>
+          <w:lang w:val="ru-RU"/>
+        </w:rPr>
+        <w:t xml:space="preserve"> - часто используются</w:t>
       </w:r>
     </w:p>
     <w:sectPr>

</xml_diff>

<commit_message>
added section 1.18 HTML/CSS practic 1 step
</commit_message>
<xml_diff>
--- a/section 1/1.11 блочная CSS/Блочная CSS.docx
+++ b/section 1/1.11 блочная CSS/Блочная CSS.docx
@@ -770,7 +770,6 @@
         </w:rPr>
         <w:t xml:space="preserve"> </w:t>
       </w:r>
-      <w:proofErr w:type="spellStart"/>
       <w:r>
         <w:rPr>
           <w:sz w:val="32"/>
@@ -778,7 +777,6 @@
         </w:rPr>
         <w:t>href</w:t>
       </w:r>
-      <w:proofErr w:type="spellEnd"/>
       <w:r>
         <w:rPr>
           <w:sz w:val="32"/>
@@ -2259,15 +2257,81 @@
     <w:p>
       <w:pPr>
         <w:rPr>
-          <w:sz w:val="32"/>
-          <w:szCs w:val="32"/>
-          <w:lang w:val="ru-RU"/>
-        </w:rPr>
-      </w:pPr>
-      <w:r>
-        <w:rPr>
-          <w:sz w:val="32"/>
-          <w:szCs w:val="32"/>
+          <w:sz w:val="40"/>
+          <w:szCs w:val="40"/>
+          <w:lang w:val="ru-RU"/>
+        </w:rPr>
+      </w:pPr>
+    </w:p>
+    <w:p>
+      <w:pPr>
+        <w:rPr>
+          <w:rFonts w:ascii="Roboto" w:hAnsi="Roboto"/>
+          <w:color w:val="1C1D1F"/>
+          <w:sz w:val="28"/>
+          <w:szCs w:val="28"/>
+          <w:shd w:val="clear" w:color="auto" w:fill="FFFFFF"/>
+          <w:lang w:val="ru-RU"/>
+        </w:rPr>
+      </w:pPr>
+      <w:r>
+        <w:rPr>
+          <w:rFonts w:ascii="Roboto" w:hAnsi="Roboto"/>
+          <w:color w:val="1C1D1F"/>
+          <w:sz w:val="28"/>
+          <w:szCs w:val="28"/>
+          <w:shd w:val="clear" w:color="auto" w:fill="FFFFFF"/>
+          <w:lang w:val="ru-RU"/>
+        </w:rPr>
+        <w:t>Табличная верстка до сих пор используется в</w:t>
+      </w:r>
+      <w:r>
+        <w:rPr>
+          <w:rFonts w:ascii="Roboto" w:hAnsi="Roboto"/>
+          <w:color w:val="1C1D1F"/>
+          <w:sz w:val="28"/>
+          <w:szCs w:val="28"/>
+          <w:shd w:val="clear" w:color="auto" w:fill="FFFFFF"/>
+          <w:lang w:val="ru-RU"/>
+        </w:rPr>
+        <w:t xml:space="preserve"> </w:t>
+      </w:r>
+      <w:r>
+        <w:rPr>
+          <w:rFonts w:ascii="Roboto" w:hAnsi="Roboto"/>
+          <w:color w:val="1C1D1F"/>
+          <w:sz w:val="28"/>
+          <w:szCs w:val="28"/>
+          <w:shd w:val="clear" w:color="auto" w:fill="FFFFFF"/>
+        </w:rPr>
+        <w:t>email</w:t>
+      </w:r>
+      <w:r>
+        <w:rPr>
+          <w:rFonts w:ascii="Roboto" w:hAnsi="Roboto"/>
+          <w:color w:val="1C1D1F"/>
+          <w:sz w:val="28"/>
+          <w:szCs w:val="28"/>
+          <w:shd w:val="clear" w:color="auto" w:fill="FFFFFF"/>
+          <w:lang w:val="ru-RU"/>
+        </w:rPr>
+        <w:t xml:space="preserve"> рассылках</w:t>
+      </w:r>
+    </w:p>
+    <w:p>
+      <w:pPr>
+        <w:rPr>
+          <w:rFonts w:ascii="Roboto" w:hAnsi="Roboto"/>
+          <w:color w:val="1C1D1F"/>
+          <w:shd w:val="clear" w:color="auto" w:fill="FFFFFF"/>
+          <w:lang w:val="ru-RU"/>
+        </w:rPr>
+      </w:pPr>
+      <w:r>
+        <w:rPr>
+          <w:rFonts w:ascii="Roboto" w:hAnsi="Roboto"/>
+          <w:color w:val="1C1D1F"/>
+          <w:shd w:val="clear" w:color="auto" w:fill="FFFFFF"/>
           <w:lang w:val="ru-RU"/>
         </w:rPr>
         <w:br w:type="page"/>
@@ -2444,7 +2508,6 @@
           <w:lang w:val="ru-RU"/>
         </w:rPr>
       </w:pPr>
-      <w:proofErr w:type="spellStart"/>
       <w:r>
         <w:rPr>
           <w:sz w:val="32"/>
@@ -2452,7 +2515,6 @@
         </w:rPr>
         <w:t>em</w:t>
       </w:r>
-      <w:proofErr w:type="spellEnd"/>
       <w:r>
         <w:rPr>
           <w:sz w:val="32"/>
@@ -2683,7 +2745,6 @@
           <w:lang w:val="ru-RU"/>
         </w:rPr>
       </w:pPr>
-      <w:proofErr w:type="spellStart"/>
       <w:r>
         <w:rPr>
           <w:sz w:val="32"/>
@@ -2691,7 +2752,6 @@
         </w:rPr>
         <w:t>vw</w:t>
       </w:r>
-      <w:proofErr w:type="spellEnd"/>
       <w:r>
         <w:rPr>
           <w:sz w:val="32"/>
@@ -2700,7 +2760,6 @@
         </w:rPr>
         <w:t>/</w:t>
       </w:r>
-      <w:proofErr w:type="spellStart"/>
       <w:r>
         <w:rPr>
           <w:sz w:val="32"/>
@@ -2708,7 +2767,6 @@
         </w:rPr>
         <w:t>vh</w:t>
       </w:r>
-      <w:proofErr w:type="spellEnd"/>
       <w:r>
         <w:rPr>
           <w:sz w:val="32"/>

</xml_diff>